<commit_message>
5.3	Rakenduse edasised arendusvõimalused
</commit_message>
<xml_diff>
--- a/magistritöö Buketov.docx
+++ b/magistritöö Buketov.docx
@@ -563,9 +563,9 @@
         <w:br w:type="page"/>
       </w:r>
     </w:p>
-    <w:bookmarkStart w:id="1" w:name="_Toc191117819" w:displacedByCustomXml="next"/>
+    <w:bookmarkStart w:id="1" w:name="_Toc183952981" w:displacedByCustomXml="next"/>
     <w:bookmarkStart w:id="2" w:name="_Toc183856778" w:displacedByCustomXml="next"/>
-    <w:bookmarkStart w:id="3" w:name="_Toc183952981" w:displacedByCustomXml="next"/>
+    <w:bookmarkStart w:id="3" w:name="_Toc191117819" w:displacedByCustomXml="next"/>
     <w:sdt>
       <w:sdtPr>
         <w:rPr>
@@ -6810,13 +6810,12 @@
             <w:shd w:val="clear" w:color="auto" w:fill="auto"/>
           </w:tcPr>
           <w:p>
-            <w:pPr>
-              <w:pStyle w:val="Tabletext"/>
-              <w:rPr>
-                <w:rFonts w:ascii="Cambria" w:hAnsi="Cambria"/>
-                <w:lang w:val="en-US"/>
-              </w:rPr>
-            </w:pPr>
+            <w:r>
+              <w:rPr>
+                <w:lang w:val="ru-RU" w:eastAsia="ru-RU" w:bidi="en-US"/>
+              </w:rPr>
+              <w:t>SPA</w:t>
+            </w:r>
           </w:p>
         </w:tc>
         <w:tc>
@@ -6831,6 +6830,12 @@
                 <w:lang w:val="en-GB"/>
               </w:rPr>
             </w:pPr>
+            <w:r>
+              <w:rPr>
+                <w:rFonts w:ascii="Cambria" w:hAnsi="Cambria"/>
+              </w:rPr>
+              <w:t>Single Page Application</w:t>
+            </w:r>
           </w:p>
         </w:tc>
       </w:tr>
@@ -20466,16 +20471,17 @@
         <w:rPr>
           <w:rFonts w:ascii="Cambria" w:hAnsi="Cambria"/>
         </w:rPr>
-        <w:t>Stsenaarium 2: Ülesande loomine</w:t>
-      </w:r>
-    </w:p>
-    <w:p>
-      <w:pPr>
-        <w:pStyle w:val="ListParagraph"/>
-        <w:numPr>
-          <w:ilvl w:val="0"/>
-          <w:numId w:val="41"/>
-        </w:numPr>
+        <w:t xml:space="preserve">Stsenaarium 2: </w:t>
+      </w:r>
+      <w:r>
+        <w:rPr>
+          <w:rFonts w:ascii="Cambria" w:hAnsi="Cambria"/>
+        </w:rPr>
+        <w:t>Hinde või puudumise muutmine</w:t>
+      </w:r>
+    </w:p>
+    <w:p>
+      <w:pPr>
         <w:spacing w:line="240" w:lineRule="auto"/>
         <w:rPr>
           <w:rFonts w:ascii="Cambria" w:hAnsi="Cambria"/>
@@ -20485,102 +20491,52 @@
       <w:r>
         <w:rPr>
           <w:rFonts w:ascii="Cambria" w:hAnsi="Cambria"/>
-          <w:lang w:val="ru-RU"/>
-        </w:rPr>
-        <w:t>Platvormi avamine</w:t>
-      </w:r>
-    </w:p>
-    <w:p>
-      <w:pPr>
-        <w:pStyle w:val="ListParagraph"/>
-        <w:numPr>
-          <w:ilvl w:val="0"/>
-          <w:numId w:val="41"/>
-        </w:numPr>
+        </w:rPr>
+        <w:lastRenderedPageBreak/>
+        <w:t>a. Platvormi avamine</w:t>
+      </w:r>
+      <w:r>
+        <w:rPr>
+          <w:rFonts w:ascii="Cambria" w:hAnsi="Cambria"/>
+        </w:rPr>
+        <w:br/>
+        <w:t>b. Hindamis- või kohalolekuregistri vaate avamine</w:t>
+      </w:r>
+      <w:r>
+        <w:rPr>
+          <w:rFonts w:ascii="Cambria" w:hAnsi="Cambria"/>
+        </w:rPr>
+        <w:br/>
+        <w:t>c. Soovitud õpilase valimine</w:t>
+      </w:r>
+      <w:r>
+        <w:rPr>
+          <w:rFonts w:ascii="Cambria" w:hAnsi="Cambria"/>
+        </w:rPr>
+        <w:br/>
+        <w:t>d. Olemasoleva hinde või kohaloleku staatuse muutmine</w:t>
+      </w:r>
+      <w:r>
+        <w:rPr>
+          <w:rFonts w:ascii="Cambria" w:hAnsi="Cambria"/>
+        </w:rPr>
+        <w:br/>
+        <w:t>e. Salvestamine ja süsteemi tagasiside</w:t>
+      </w:r>
+      <w:r>
+        <w:rPr>
+          <w:rFonts w:ascii="Cambria" w:hAnsi="Cambria"/>
+        </w:rPr>
+        <w:br/>
+        <w:t>f. Töökeskkonnast lahkumine</w:t>
+      </w:r>
+    </w:p>
+    <w:p>
+      <w:pPr>
         <w:spacing w:line="240" w:lineRule="auto"/>
         <w:rPr>
           <w:rFonts w:ascii="Cambria" w:hAnsi="Cambria"/>
           <w:lang w:val="ru-RU"/>
-        </w:rPr>
-      </w:pPr>
-      <w:r>
-        <w:rPr>
-          <w:rFonts w:ascii="Cambria" w:hAnsi="Cambria"/>
-          <w:lang w:val="ru-RU"/>
-        </w:rPr>
-        <w:lastRenderedPageBreak/>
-        <w:t>Ülesande loomise vaate avamine</w:t>
-      </w:r>
-    </w:p>
-    <w:p>
-      <w:pPr>
-        <w:pStyle w:val="ListParagraph"/>
-        <w:numPr>
-          <w:ilvl w:val="0"/>
-          <w:numId w:val="41"/>
-        </w:numPr>
-        <w:spacing w:line="240" w:lineRule="auto"/>
-        <w:rPr>
-          <w:rFonts w:ascii="Cambria" w:hAnsi="Cambria"/>
-          <w:lang w:val="ru-RU"/>
-        </w:rPr>
-      </w:pPr>
-      <w:r>
-        <w:rPr>
-          <w:rFonts w:ascii="Cambria" w:hAnsi="Cambria"/>
-          <w:lang w:val="ru-RU"/>
-        </w:rPr>
-        <w:t>Ülesande loomine</w:t>
-      </w:r>
-    </w:p>
-    <w:p>
-      <w:pPr>
-        <w:pStyle w:val="ListParagraph"/>
-        <w:numPr>
-          <w:ilvl w:val="0"/>
-          <w:numId w:val="41"/>
-        </w:numPr>
-        <w:spacing w:line="240" w:lineRule="auto"/>
-        <w:rPr>
-          <w:rFonts w:ascii="Cambria" w:hAnsi="Cambria"/>
-          <w:lang w:val="ru-RU"/>
-        </w:rPr>
-      </w:pPr>
-      <w:r>
-        <w:rPr>
-          <w:rFonts w:ascii="Cambria" w:hAnsi="Cambria"/>
-          <w:lang w:val="ru-RU"/>
-        </w:rPr>
-        <w:t>Ülesande kinnitamine ja salvestamine</w:t>
-      </w:r>
-    </w:p>
-    <w:p>
-      <w:pPr>
-        <w:pStyle w:val="ListParagraph"/>
-        <w:numPr>
-          <w:ilvl w:val="0"/>
-          <w:numId w:val="41"/>
-        </w:numPr>
-        <w:spacing w:line="240" w:lineRule="auto"/>
-        <w:rPr>
-          <w:rFonts w:ascii="Cambria" w:hAnsi="Cambria"/>
-          <w:lang w:val="ru-RU"/>
-        </w:rPr>
-      </w:pPr>
-      <w:r>
-        <w:rPr>
-          <w:rFonts w:ascii="Cambria" w:hAnsi="Cambria"/>
-          <w:lang w:val="ru-RU"/>
-        </w:rPr>
-        <w:t>Töökeskkonnast lahkumine</w:t>
-      </w:r>
-    </w:p>
-    <w:p>
-      <w:pPr>
-        <w:spacing w:line="240" w:lineRule="auto"/>
-        <w:rPr>
-          <w:rFonts w:ascii="Cambria" w:hAnsi="Cambria"/>
-          <w:lang w:val="et-EE"/>
         </w:rPr>
       </w:pPr>
     </w:p>
@@ -21067,6 +21023,7 @@
           <w:bCs/>
           <w:lang w:val="ru-RU"/>
         </w:rPr>
+        <w:lastRenderedPageBreak/>
         <w:t>Miinused:</w:t>
       </w:r>
     </w:p>
@@ -21105,7 +21062,6 @@
         <w:rPr>
           <w:rFonts w:ascii="Cambria" w:hAnsi="Cambria"/>
         </w:rPr>
-        <w:lastRenderedPageBreak/>
         <w:t>Avaleht kuvab üldteateid, kuid puudub otsene juurdepääs hindamisele ja kohaloleku registreerimisele, mis on õpetajate igapäevased põhitoimingud.</w:t>
       </w:r>
     </w:p>
@@ -21545,6 +21501,7 @@
         <w:rPr>
           <w:rFonts w:ascii="Cambria" w:hAnsi="Cambria"/>
         </w:rPr>
+        <w:lastRenderedPageBreak/>
         <w:t>Lihtne ja loogiline struktuur – vasakul menüüs on kolm peamist kategooriat:</w:t>
       </w:r>
     </w:p>
@@ -21581,7 +21538,6 @@
         <w:rPr>
           <w:rFonts w:ascii="Cambria" w:hAnsi="Cambria"/>
         </w:rPr>
-        <w:lastRenderedPageBreak/>
         <w:t>„Muud asjad“ – lisafunktsioonid ja andmed.</w:t>
       </w:r>
     </w:p>
@@ -22036,7 +21992,6 @@
       </w:pPr>
       <w:bookmarkStart w:id="38" w:name="_Toc191117852"/>
       <w:r>
-        <w:lastRenderedPageBreak/>
         <w:t>Ekool</w:t>
       </w:r>
       <w:bookmarkEnd w:id="38"/>
@@ -22433,6 +22388,7 @@
           <w:b/>
           <w:bCs/>
         </w:rPr>
+        <w:lastRenderedPageBreak/>
         <w:t>Plussid:</w:t>
       </w:r>
     </w:p>
@@ -22451,7 +22407,6 @@
         <w:rPr>
           <w:rFonts w:ascii="Cambria" w:hAnsi="Cambria"/>
         </w:rPr>
-        <w:lastRenderedPageBreak/>
         <w:t>Neutraalsed värvid ja lihtne disain muudavad kasutajaliidese rahulikuks ja visuaalselt stabiilseks.</w:t>
       </w:r>
     </w:p>
@@ -22551,6 +22506,7 @@
       <w:pPr>
         <w:rPr>
           <w:rFonts w:ascii="Cambria" w:hAnsi="Cambria"/>
+          <w:lang w:val="ru-RU"/>
         </w:rPr>
       </w:pPr>
       <w:r>
@@ -22571,9 +22527,395 @@
       <w:pPr>
         <w:rPr>
           <w:rFonts w:ascii="Cambria" w:hAnsi="Cambria"/>
-          <w:lang w:val="et-EE"/>
-        </w:rPr>
-      </w:pPr>
+          <w:lang w:val="ru-RU"/>
+        </w:rPr>
+      </w:pPr>
+    </w:p>
+    <w:p>
+      <w:pPr>
+        <w:pStyle w:val="Heading4"/>
+        <w:rPr>
+          <w:lang w:val="ru-RU"/>
+        </w:rPr>
+      </w:pPr>
+      <w:r>
+        <w:t>Andmepõhine tagasiside ja visuaalne analüütika eKoolis</w:t>
+      </w:r>
+    </w:p>
+    <w:p>
+      <w:pPr>
+        <w:pStyle w:val="BodyText"/>
+        <w:keepNext/>
+      </w:pPr>
+      <w:r>
+        <w:rPr>
+          <w:noProof/>
+        </w:rPr>
+        <w:drawing>
+          <wp:inline distT="0" distB="0" distL="0" distR="0" wp14:anchorId="6531E64A" wp14:editId="021B649A">
+            <wp:extent cx="5580380" cy="1532255"/>
+            <wp:effectExtent l="0" t="0" r="1270" b="0"/>
+            <wp:docPr id="641691873" name="Picture 1" descr="A graph with a bar chart&#10;&#10;AI-generated content may be incorrect."/>
+            <wp:cNvGraphicFramePr>
+              <a:graphicFrameLocks xmlns:a="http://schemas.openxmlformats.org/drawingml/2006/main" noChangeAspect="1"/>
+            </wp:cNvGraphicFramePr>
+            <a:graphic xmlns:a="http://schemas.openxmlformats.org/drawingml/2006/main">
+              <a:graphicData uri="http://schemas.openxmlformats.org/drawingml/2006/picture">
+                <pic:pic xmlns:pic="http://schemas.openxmlformats.org/drawingml/2006/picture">
+                  <pic:nvPicPr>
+                    <pic:cNvPr id="641691873" name="Picture 1" descr="A graph with a bar chart&#10;&#10;AI-generated content may be incorrect."/>
+                    <pic:cNvPicPr/>
+                  </pic:nvPicPr>
+                  <pic:blipFill>
+                    <a:blip r:embed="rId23"/>
+                    <a:stretch>
+                      <a:fillRect/>
+                    </a:stretch>
+                  </pic:blipFill>
+                  <pic:spPr>
+                    <a:xfrm>
+                      <a:off x="0" y="0"/>
+                      <a:ext cx="5580380" cy="1532255"/>
+                    </a:xfrm>
+                    <a:prstGeom prst="rect">
+                      <a:avLst/>
+                    </a:prstGeom>
+                  </pic:spPr>
+                </pic:pic>
+              </a:graphicData>
+            </a:graphic>
+          </wp:inline>
+        </w:drawing>
+      </w:r>
+    </w:p>
+    <w:p>
+      <w:pPr>
+        <w:pStyle w:val="Caption"/>
+        <w:jc w:val="both"/>
+        <w:rPr>
+          <w:lang w:val="ru-RU"/>
+        </w:rPr>
+      </w:pPr>
+      <w:r>
+        <w:t xml:space="preserve">Joonis </w:t>
+      </w:r>
+      <w:r>
+        <w:fldChar w:fldCharType="begin"/>
+      </w:r>
+      <w:r>
+        <w:instrText xml:space="preserve"> SEQ Joonis \* ARABIC </w:instrText>
+      </w:r>
+      <w:r>
+        <w:fldChar w:fldCharType="separate"/>
+      </w:r>
+      <w:r>
+        <w:rPr>
+          <w:noProof/>
+        </w:rPr>
+        <w:t>10</w:t>
+      </w:r>
+      <w:r>
+        <w:fldChar w:fldCharType="end"/>
+      </w:r>
+      <w:r>
+        <w:rPr>
+          <w:lang w:val="ru-RU"/>
+        </w:rPr>
+        <w:t xml:space="preserve"> </w:t>
+      </w:r>
+      <w:r>
+        <w:t>eKooli</w:t>
+      </w:r>
+      <w:r>
+        <w:rPr>
+          <w:noProof/>
+        </w:rPr>
+        <w:t xml:space="preserve"> statistikat</w:t>
+      </w:r>
+    </w:p>
+    <w:p>
+      <w:pPr>
+        <w:pStyle w:val="BodyText"/>
+        <w:rPr>
+          <w:lang w:val="ru-RU"/>
+        </w:rPr>
+      </w:pPr>
+      <w:r>
+        <w:rPr>
+          <w:lang w:val="ru-RU"/>
+        </w:rPr>
+        <w:t>eKooli süsteemis on esindatud mitmekesised andmevisualisatsioonid, mis aitavad õpetajal ja kooli juhtkonnal kiirelt saada ülevaade õpilaste edasijõudmisest ja tundide sisestamise aktiivsusest. Graafiliste elementidena kasutatakse veergdiagramme, mis esitavad hindejaotust (keskmine, mediaan, mood) ning näitavad puudumiste koguarvu koos selgitusega põhjusega puudumiste osakaalu kohta.</w:t>
+      </w:r>
+    </w:p>
+    <w:p>
+      <w:pPr>
+        <w:pStyle w:val="BodyText"/>
+        <w:rPr>
+          <w:lang w:val="ru-RU"/>
+        </w:rPr>
+      </w:pPr>
+      <w:r>
+        <w:rPr>
+          <w:b/>
+          <w:bCs/>
+          <w:lang w:val="ru-RU"/>
+        </w:rPr>
+        <w:t>Plussid:</w:t>
+      </w:r>
+    </w:p>
+    <w:p>
+      <w:pPr>
+        <w:pStyle w:val="BodyText"/>
+        <w:numPr>
+          <w:ilvl w:val="0"/>
+          <w:numId w:val="106"/>
+        </w:numPr>
+        <w:rPr>
+          <w:lang w:val="ru-RU"/>
+        </w:rPr>
+      </w:pPr>
+      <w:r>
+        <w:rPr>
+          <w:lang w:val="ru-RU"/>
+        </w:rPr>
+        <w:t xml:space="preserve">Süsteem kuvab automaatselt kesksemaid statistilisi näitajaid nagu </w:t>
+      </w:r>
+      <w:r>
+        <w:rPr>
+          <w:b/>
+          <w:bCs/>
+          <w:lang w:val="ru-RU"/>
+        </w:rPr>
+        <w:t>keskmine hinne</w:t>
+      </w:r>
+      <w:r>
+        <w:rPr>
+          <w:lang w:val="ru-RU"/>
+        </w:rPr>
+        <w:t xml:space="preserve">, </w:t>
+      </w:r>
+      <w:r>
+        <w:rPr>
+          <w:b/>
+          <w:bCs/>
+          <w:lang w:val="ru-RU"/>
+        </w:rPr>
+        <w:t>mediaanhinne</w:t>
+      </w:r>
+      <w:r>
+        <w:rPr>
+          <w:lang w:val="ru-RU"/>
+        </w:rPr>
+        <w:t xml:space="preserve"> ja </w:t>
+      </w:r>
+      <w:r>
+        <w:rPr>
+          <w:b/>
+          <w:bCs/>
+          <w:lang w:val="ru-RU"/>
+        </w:rPr>
+        <w:t>sagedaseim hinne</w:t>
+      </w:r>
+      <w:r>
+        <w:rPr>
+          <w:lang w:val="ru-RU"/>
+        </w:rPr>
+        <w:t xml:space="preserve"> (mood).</w:t>
+      </w:r>
+    </w:p>
+    <w:p>
+      <w:pPr>
+        <w:pStyle w:val="BodyText"/>
+        <w:numPr>
+          <w:ilvl w:val="0"/>
+          <w:numId w:val="106"/>
+        </w:numPr>
+        <w:rPr>
+          <w:lang w:val="ru-RU"/>
+        </w:rPr>
+      </w:pPr>
+      <w:r>
+        <w:rPr>
+          <w:lang w:val="ru-RU"/>
+        </w:rPr>
+        <w:t>Tundide ja hindamiste sisestamise aktiivsust esitatakse visuaalselt (nt 26/35 plaanitud tundidest) ning puudumiste statistikat koos põhjendamata puudumiste protsendiga.</w:t>
+      </w:r>
+    </w:p>
+    <w:p>
+      <w:pPr>
+        <w:pStyle w:val="BodyText"/>
+        <w:numPr>
+          <w:ilvl w:val="0"/>
+          <w:numId w:val="106"/>
+        </w:numPr>
+        <w:rPr>
+          <w:lang w:val="ru-RU"/>
+        </w:rPr>
+      </w:pPr>
+      <w:r>
+        <w:rPr>
+          <w:lang w:val="ru-RU"/>
+        </w:rPr>
+        <w:lastRenderedPageBreak/>
+        <w:t>Hindejaotuse veerugraafik võimaldab õpetajal tuvastada, millised hindetasemed domineerivad ning kas esineb ebatavaliselt palju puudulikke või kõrgeid hindeid.</w:t>
+      </w:r>
+    </w:p>
+    <w:p>
+      <w:pPr>
+        <w:pStyle w:val="BodyText"/>
+        <w:rPr>
+          <w:lang w:val="ru-RU"/>
+        </w:rPr>
+      </w:pPr>
+      <w:r>
+        <w:rPr>
+          <w:b/>
+          <w:bCs/>
+          <w:lang w:val="ru-RU"/>
+        </w:rPr>
+        <w:t>Miinused:</w:t>
+      </w:r>
+    </w:p>
+    <w:p>
+      <w:pPr>
+        <w:pStyle w:val="BodyText"/>
+        <w:numPr>
+          <w:ilvl w:val="0"/>
+          <w:numId w:val="107"/>
+        </w:numPr>
+        <w:rPr>
+          <w:lang w:val="ru-RU"/>
+        </w:rPr>
+      </w:pPr>
+      <w:r>
+        <w:rPr>
+          <w:lang w:val="ru-RU"/>
+        </w:rPr>
+        <w:t>Kuigi statistika on olemas, ei ole võimalik andmeid filtreerida näiteks ainete, ajavahemike või konkreetsete õpilaste lõikes.</w:t>
+      </w:r>
+    </w:p>
+    <w:p>
+      <w:pPr>
+        <w:pStyle w:val="BodyText"/>
+        <w:numPr>
+          <w:ilvl w:val="0"/>
+          <w:numId w:val="107"/>
+        </w:numPr>
+        <w:rPr>
+          <w:lang w:val="ru-RU"/>
+        </w:rPr>
+      </w:pPr>
+      <w:r>
+        <w:rPr>
+          <w:lang w:val="ru-RU"/>
+        </w:rPr>
+        <w:t xml:space="preserve">Kuvatakse ainult </w:t>
+      </w:r>
+      <w:r>
+        <w:rPr>
+          <w:b/>
+          <w:bCs/>
+          <w:lang w:val="ru-RU"/>
+        </w:rPr>
+        <w:t>grupipõhist statistikat</w:t>
+      </w:r>
+      <w:r>
+        <w:rPr>
+          <w:lang w:val="ru-RU"/>
+        </w:rPr>
+        <w:t>, mitte individuaalseid analüütilisi ülevaateid, mis piirab õpetaja võimalust süvitsi hinnata ühe õpilase arengut või käitumismustreid.</w:t>
+      </w:r>
+    </w:p>
+    <w:p>
+      <w:pPr>
+        <w:pStyle w:val="BodyText"/>
+        <w:numPr>
+          <w:ilvl w:val="0"/>
+          <w:numId w:val="107"/>
+        </w:numPr>
+        <w:rPr>
+          <w:lang w:val="ru-RU"/>
+        </w:rPr>
+      </w:pPr>
+      <w:r>
+        <w:rPr>
+          <w:lang w:val="ru-RU"/>
+        </w:rPr>
+        <w:t>Visuaalne kujundus on funktsionaalne, kuid kohati informatsioonirohke ning puudub võimalus eksportida andmeid aruandluseks.</w:t>
+      </w:r>
+    </w:p>
+    <w:p>
+      <w:pPr>
+        <w:pStyle w:val="BodyText"/>
+        <w:rPr>
+          <w:lang w:val="ru-RU"/>
+        </w:rPr>
+      </w:pPr>
+      <w:r>
+        <w:rPr>
+          <w:b/>
+          <w:bCs/>
+          <w:lang w:val="ru-RU"/>
+        </w:rPr>
+        <w:t>Kokkuvõte:</w:t>
+      </w:r>
+      <w:r>
+        <w:rPr>
+          <w:lang w:val="ru-RU"/>
+        </w:rPr>
+        <w:t xml:space="preserve"> Hinnang: Hea</w:t>
+      </w:r>
+      <w:r>
+        <w:rPr>
+          <w:lang w:val="ru-RU"/>
+        </w:rPr>
+        <w:br/>
+        <w:t xml:space="preserve">eKoolis olemasolev statistikamoodul toetab andmepõhist lähenemist hindamisele ja kohalolekule. See aitab kaasa otsustusprotsessidele, kuid vajab arendamist süvakohandatavuse ja interaktiivsuse suunal. Kuna andmed on kättesaadavad vaid </w:t>
+      </w:r>
+      <w:r>
+        <w:rPr>
+          <w:b/>
+          <w:bCs/>
+          <w:lang w:val="ru-RU"/>
+        </w:rPr>
+        <w:t>rühma tasandil</w:t>
+      </w:r>
+      <w:r>
+        <w:rPr>
+          <w:lang w:val="ru-RU"/>
+        </w:rPr>
+        <w:t>, ei võimalda süsteem hetkel personaalse õpijälgimise teostamist, mis piirab pedagoogilise toe individuaalsust.</w:t>
+      </w:r>
+    </w:p>
+    <w:p>
+      <w:pPr>
+        <w:pStyle w:val="BodyText"/>
+        <w:rPr>
+          <w:lang w:val="ru-RU"/>
+        </w:rPr>
+      </w:pPr>
+    </w:p>
+    <w:p>
+      <w:pPr>
+        <w:pStyle w:val="Heading3"/>
+        <w:rPr>
+          <w:lang w:val="ru-RU"/>
+        </w:rPr>
+      </w:pPr>
+      <w:r>
+        <w:t>Süsteemide võrdlev analüüs</w:t>
+      </w:r>
+    </w:p>
+    <w:p>
+      <w:pPr>
+        <w:pStyle w:val="BodyText"/>
+        <w:rPr>
+          <w:lang w:val="ru-RU"/>
+        </w:rPr>
+      </w:pPr>
+      <w:r>
+        <w:t>Et mõista paremini analüüsitud süsteemide (Stuudium, Tahvel, eKool) tugevusi ja nõrkusi, viidi läbi stsenaariumipõhine hindamine, kus testiti kolme tüüpilist kasutusjuhtumit: hindamise lisamine, ülesande loomine ja kohaloleku registreerimine. Lisaks võrreldi süsteeme konkreetsete funktsionaalsete ja kasutatavusnäitajate põhjal. Alltoodud tabelis on esitatud hindamiskriteeriumite kaupa iga keskkonna hinnang.</w:t>
+      </w:r>
     </w:p>
     <w:p>
       <w:pPr>
@@ -22621,7 +22963,7 @@
       <w:tr>
         <w:tc>
           <w:tcPr>
-            <w:tcW w:w="1918" w:type="dxa"/>
+            <w:tcW w:w="2003" w:type="dxa"/>
           </w:tcPr>
           <w:p>
             <w:pPr>
@@ -22707,22 +23049,135 @@
       <w:tr>
         <w:tc>
           <w:tcPr>
-            <w:tcW w:w="1918" w:type="dxa"/>
+            <w:tcW w:w="2003" w:type="dxa"/>
           </w:tcPr>
+          <w:tbl>
+            <w:tblPr>
+              <w:tblW w:w="0" w:type="auto"/>
+              <w:tblCellSpacing w:w="15" w:type="dxa"/>
+              <w:tblCellMar>
+                <w:top w:w="15" w:type="dxa"/>
+                <w:left w:w="15" w:type="dxa"/>
+                <w:bottom w:w="15" w:type="dxa"/>
+                <w:right w:w="15" w:type="dxa"/>
+              </w:tblCellMar>
+              <w:tblLook w:val="04A0" w:firstRow="1" w:lastRow="0" w:firstColumn="1" w:lastColumn="0" w:noHBand="0" w:noVBand="1"/>
+            </w:tblPr>
+            <w:tblGrid>
+              <w:gridCol w:w="1787"/>
+            </w:tblGrid>
+            <w:tr>
+              <w:trPr>
+                <w:tblCellSpacing w:w="15" w:type="dxa"/>
+              </w:trPr>
+              <w:tc>
+                <w:tcPr>
+                  <w:tcW w:w="0" w:type="auto"/>
+                  <w:vAlign w:val="center"/>
+                  <w:hideMark/>
+                </w:tcPr>
+                <w:p>
+                  <w:pPr>
+                    <w:pStyle w:val="BodyText"/>
+                    <w:rPr>
+                      <w:rFonts w:ascii="Cambria" w:hAnsi="Cambria"/>
+                      <w:lang w:val="ru-RU"/>
+                    </w:rPr>
+                  </w:pPr>
+                  <w:r>
+                    <w:rPr>
+                      <w:rFonts w:ascii="Cambria" w:hAnsi="Cambria"/>
+                      <w:b/>
+                      <w:bCs/>
+                      <w:lang w:val="ru-RU"/>
+                    </w:rPr>
+                    <w:t>Stsenaarium 1</w:t>
+                  </w:r>
+                  <w:r>
+                    <w:rPr>
+                      <w:rFonts w:ascii="Cambria" w:hAnsi="Cambria"/>
+                      <w:lang w:val="ru-RU"/>
+                    </w:rPr>
+                    <w:t xml:space="preserve"> – </w:t>
+                  </w:r>
+                  <w:r>
+                    <w:rPr>
+                      <w:rFonts w:ascii="Cambria" w:hAnsi="Cambria"/>
+                    </w:rPr>
+                    <w:t>Uue</w:t>
+                  </w:r>
+                  <w:r>
+                    <w:rPr>
+                      <w:rFonts w:ascii="Cambria" w:hAnsi="Cambria"/>
+                      <w:lang w:val="ru-RU"/>
+                    </w:rPr>
+                    <w:t xml:space="preserve"> </w:t>
+                  </w:r>
+                  <w:r>
+                    <w:rPr>
+                      <w:rFonts w:ascii="Cambria" w:hAnsi="Cambria"/>
+                    </w:rPr>
+                    <w:t>õppetunni loomine</w:t>
+                  </w:r>
+                </w:p>
+              </w:tc>
+            </w:tr>
+          </w:tbl>
           <w:p>
             <w:pPr>
               <w:pStyle w:val="BodyText"/>
               <w:rPr>
                 <w:rFonts w:ascii="Cambria" w:hAnsi="Cambria"/>
-                <w:lang w:val="et-EE" w:eastAsia="en-GB" w:bidi="ar-SA"/>
+                <w:vanish/>
+                <w:lang w:val="ru-RU"/>
               </w:rPr>
             </w:pPr>
-            <w:r>
-              <w:rPr>
-                <w:rFonts w:ascii="Cambria" w:hAnsi="Cambria"/>
-              </w:rPr>
-              <w:t>Stsenaarium 1</w:t>
-            </w:r>
+          </w:p>
+          <w:tbl>
+            <w:tblPr>
+              <w:tblW w:w="0" w:type="auto"/>
+              <w:tblCellSpacing w:w="15" w:type="dxa"/>
+              <w:tblCellMar>
+                <w:top w:w="15" w:type="dxa"/>
+                <w:left w:w="15" w:type="dxa"/>
+                <w:bottom w:w="15" w:type="dxa"/>
+                <w:right w:w="15" w:type="dxa"/>
+              </w:tblCellMar>
+              <w:tblLook w:val="04A0" w:firstRow="1" w:lastRow="0" w:firstColumn="1" w:lastColumn="0" w:noHBand="0" w:noVBand="1"/>
+            </w:tblPr>
+            <w:tblGrid>
+              <w:gridCol w:w="96"/>
+            </w:tblGrid>
+            <w:tr>
+              <w:trPr>
+                <w:tblCellSpacing w:w="15" w:type="dxa"/>
+              </w:trPr>
+              <w:tc>
+                <w:tcPr>
+                  <w:tcW w:w="0" w:type="auto"/>
+                  <w:vAlign w:val="center"/>
+                  <w:hideMark/>
+                </w:tcPr>
+                <w:p>
+                  <w:pPr>
+                    <w:pStyle w:val="BodyText"/>
+                    <w:rPr>
+                      <w:rFonts w:ascii="Cambria" w:hAnsi="Cambria"/>
+                      <w:lang w:val="ru-RU"/>
+                    </w:rPr>
+                  </w:pPr>
+                </w:p>
+              </w:tc>
+            </w:tr>
+          </w:tbl>
+          <w:p>
+            <w:pPr>
+              <w:pStyle w:val="BodyText"/>
+              <w:rPr>
+                <w:rFonts w:ascii="Cambria" w:hAnsi="Cambria"/>
+                <w:lang w:val="ru-RU" w:eastAsia="en-GB" w:bidi="ar-SA"/>
+              </w:rPr>
+            </w:pPr>
           </w:p>
         </w:tc>
         <w:tc>
@@ -22743,7 +23198,7 @@
                 <w:rFonts w:ascii="Cambria" w:hAnsi="Cambria"/>
                 <w:lang w:val="et-EE" w:eastAsia="en-GB" w:bidi="ar-SA"/>
               </w:rPr>
-              <w:t>7 + 1 ( kui arvestus)</w:t>
+              <w:t>8</w:t>
             </w:r>
           </w:p>
         </w:tc>
@@ -22757,15 +23212,15 @@
               <w:jc w:val="center"/>
               <w:rPr>
                 <w:rFonts w:ascii="Cambria" w:hAnsi="Cambria"/>
-                <w:lang w:val="et-EE" w:eastAsia="en-GB" w:bidi="ar-SA"/>
+                <w:lang w:val="ru-RU" w:eastAsia="en-GB" w:bidi="ar-SA"/>
               </w:rPr>
             </w:pPr>
             <w:r>
               <w:rPr>
                 <w:rFonts w:ascii="Cambria" w:hAnsi="Cambria"/>
-                <w:lang w:val="et-EE" w:eastAsia="en-GB" w:bidi="ar-SA"/>
-              </w:rPr>
-              <w:t>9</w:t>
+                <w:lang w:val="ru-RU" w:eastAsia="en-GB" w:bidi="ar-SA"/>
+              </w:rPr>
+              <w:t>10</w:t>
             </w:r>
           </w:p>
         </w:tc>
@@ -22782,35 +23237,135 @@
                 <w:lang w:val="et-EE" w:eastAsia="en-GB" w:bidi="ar-SA"/>
               </w:rPr>
             </w:pPr>
-            <w:r>
-              <w:rPr>
-                <w:rFonts w:ascii="Cambria" w:hAnsi="Cambria"/>
-                <w:lang w:val="et-EE" w:eastAsia="en-GB" w:bidi="ar-SA"/>
-              </w:rPr>
-              <w:t>9</w:t>
-            </w:r>
           </w:p>
         </w:tc>
       </w:tr>
       <w:tr>
         <w:tc>
           <w:tcPr>
-            <w:tcW w:w="1918" w:type="dxa"/>
+            <w:tcW w:w="2003" w:type="dxa"/>
           </w:tcPr>
+          <w:tbl>
+            <w:tblPr>
+              <w:tblW w:w="0" w:type="auto"/>
+              <w:tblCellSpacing w:w="15" w:type="dxa"/>
+              <w:tblCellMar>
+                <w:top w:w="15" w:type="dxa"/>
+                <w:left w:w="15" w:type="dxa"/>
+                <w:bottom w:w="15" w:type="dxa"/>
+                <w:right w:w="15" w:type="dxa"/>
+              </w:tblCellMar>
+              <w:tblLook w:val="04A0" w:firstRow="1" w:lastRow="0" w:firstColumn="1" w:lastColumn="0" w:noHBand="0" w:noVBand="1"/>
+            </w:tblPr>
+            <w:tblGrid>
+              <w:gridCol w:w="1787"/>
+            </w:tblGrid>
+            <w:tr>
+              <w:trPr>
+                <w:tblCellSpacing w:w="15" w:type="dxa"/>
+              </w:trPr>
+              <w:tc>
+                <w:tcPr>
+                  <w:tcW w:w="0" w:type="auto"/>
+                  <w:vAlign w:val="center"/>
+                  <w:hideMark/>
+                </w:tcPr>
+                <w:p>
+                  <w:pPr>
+                    <w:pStyle w:val="BodyText"/>
+                    <w:rPr>
+                      <w:rFonts w:ascii="Cambria" w:hAnsi="Cambria"/>
+                      <w:lang w:val="et-EE"/>
+                    </w:rPr>
+                  </w:pPr>
+                  <w:r>
+                    <w:rPr>
+                      <w:rFonts w:ascii="Cambria" w:hAnsi="Cambria"/>
+                      <w:b/>
+                      <w:bCs/>
+                      <w:lang w:val="ru-RU"/>
+                    </w:rPr>
+                    <w:t>Stsenaarium 2</w:t>
+                  </w:r>
+                  <w:r>
+                    <w:rPr>
+                      <w:rFonts w:ascii="Cambria" w:hAnsi="Cambria"/>
+                      <w:lang w:val="ru-RU"/>
+                    </w:rPr>
+                    <w:t xml:space="preserve"> – </w:t>
+                  </w:r>
+                  <w:r>
+                    <w:rPr>
+                      <w:rFonts w:ascii="Cambria" w:hAnsi="Cambria"/>
+                    </w:rPr>
+                    <w:t xml:space="preserve">Hinde või puudumise </w:t>
+                  </w:r>
+                  <w:r>
+                    <w:rPr>
+                      <w:rFonts w:ascii="Cambria" w:hAnsi="Cambria"/>
+                    </w:rPr>
+                    <w:lastRenderedPageBreak/>
+                    <w:t>muutmine</w:t>
+                  </w:r>
+                </w:p>
+              </w:tc>
+            </w:tr>
+          </w:tbl>
           <w:p>
             <w:pPr>
               <w:pStyle w:val="BodyText"/>
               <w:rPr>
                 <w:rFonts w:ascii="Cambria" w:hAnsi="Cambria"/>
-                <w:lang w:val="et-EE" w:eastAsia="en-GB" w:bidi="ar-SA"/>
+                <w:vanish/>
+                <w:lang w:val="ru-RU"/>
               </w:rPr>
             </w:pPr>
-            <w:r>
-              <w:rPr>
-                <w:rFonts w:ascii="Cambria" w:hAnsi="Cambria"/>
-              </w:rPr>
-              <w:t>Stsenaarium 2</w:t>
-            </w:r>
+          </w:p>
+          <w:tbl>
+            <w:tblPr>
+              <w:tblW w:w="0" w:type="auto"/>
+              <w:tblCellSpacing w:w="15" w:type="dxa"/>
+              <w:tblCellMar>
+                <w:top w:w="15" w:type="dxa"/>
+                <w:left w:w="15" w:type="dxa"/>
+                <w:bottom w:w="15" w:type="dxa"/>
+                <w:right w:w="15" w:type="dxa"/>
+              </w:tblCellMar>
+              <w:tblLook w:val="04A0" w:firstRow="1" w:lastRow="0" w:firstColumn="1" w:lastColumn="0" w:noHBand="0" w:noVBand="1"/>
+            </w:tblPr>
+            <w:tblGrid>
+              <w:gridCol w:w="96"/>
+            </w:tblGrid>
+            <w:tr>
+              <w:trPr>
+                <w:tblCellSpacing w:w="15" w:type="dxa"/>
+              </w:trPr>
+              <w:tc>
+                <w:tcPr>
+                  <w:tcW w:w="0" w:type="auto"/>
+                  <w:vAlign w:val="center"/>
+                  <w:hideMark/>
+                </w:tcPr>
+                <w:p>
+                  <w:pPr>
+                    <w:pStyle w:val="BodyText"/>
+                    <w:rPr>
+                      <w:rFonts w:ascii="Cambria" w:hAnsi="Cambria"/>
+                      <w:lang w:val="ru-RU"/>
+                    </w:rPr>
+                  </w:pPr>
+                </w:p>
+              </w:tc>
+            </w:tr>
+          </w:tbl>
+          <w:p>
+            <w:pPr>
+              <w:pStyle w:val="BodyText"/>
+              <w:rPr>
+                <w:rFonts w:ascii="Cambria" w:hAnsi="Cambria"/>
+                <w:lang w:val="ru-RU" w:eastAsia="en-GB" w:bidi="ar-SA"/>
+              </w:rPr>
+            </w:pPr>
           </w:p>
         </w:tc>
         <w:tc>
@@ -22831,7 +23386,32 @@
                 <w:rFonts w:ascii="Cambria" w:hAnsi="Cambria"/>
                 <w:lang w:val="et-EE" w:eastAsia="en-GB" w:bidi="ar-SA"/>
               </w:rPr>
-              <w:t>8</w:t>
+              <w:lastRenderedPageBreak/>
+              <w:t>9</w:t>
+            </w:r>
+            <w:r>
+              <w:rPr>
+                <w:rFonts w:ascii="Cambria" w:hAnsi="Cambria"/>
+                <w:lang w:val="et-EE" w:eastAsia="en-GB" w:bidi="ar-SA"/>
+              </w:rPr>
+              <w:t>-pudumine</w:t>
+            </w:r>
+          </w:p>
+          <w:p>
+            <w:pPr>
+              <w:pStyle w:val="BodyText"/>
+              <w:jc w:val="center"/>
+              <w:rPr>
+                <w:rFonts w:ascii="Cambria" w:hAnsi="Cambria"/>
+                <w:lang w:val="et-EE" w:eastAsia="en-GB" w:bidi="ar-SA"/>
+              </w:rPr>
+            </w:pPr>
+            <w:r>
+              <w:rPr>
+                <w:rFonts w:ascii="Cambria" w:hAnsi="Cambria"/>
+                <w:lang w:val="et-EE" w:eastAsia="en-GB" w:bidi="ar-SA"/>
+              </w:rPr>
+              <w:t>7-pudumine</w:t>
             </w:r>
           </w:p>
         </w:tc>
@@ -22853,7 +23433,29 @@
                 <w:rFonts w:ascii="Cambria" w:hAnsi="Cambria"/>
                 <w:lang w:val="et-EE" w:eastAsia="en-GB" w:bidi="ar-SA"/>
               </w:rPr>
-              <w:t>8</w:t>
+              <w:t>9</w:t>
+            </w:r>
+            <w:r>
+              <w:rPr>
+                <w:rFonts w:ascii="Cambria" w:hAnsi="Cambria"/>
+                <w:lang w:val="ru-RU" w:eastAsia="en-GB" w:bidi="ar-SA"/>
+              </w:rPr>
+              <w:t xml:space="preserve"> -</w:t>
+            </w:r>
+            <w:r>
+              <w:rPr>
+                <w:rFonts w:ascii="Cambria" w:hAnsi="Cambria"/>
+                <w:lang w:val="et-EE" w:eastAsia="en-GB" w:bidi="ar-SA"/>
+              </w:rPr>
+              <w:t>hind</w:t>
+            </w:r>
+            <w:r>
+              <w:rPr>
+                <w:rFonts w:ascii="Cambria" w:hAnsi="Cambria"/>
+                <w:lang w:val="et-EE" w:eastAsia="en-GB" w:bidi="ar-SA"/>
+              </w:rPr>
+              <w:br/>
+              <w:t>8 - puudumine</w:t>
             </w:r>
           </w:p>
         </w:tc>
@@ -22864,41 +23466,127 @@
           <w:p>
             <w:pPr>
               <w:pStyle w:val="BodyText"/>
-              <w:jc w:val="center"/>
               <w:rPr>
                 <w:rFonts w:ascii="Cambria" w:hAnsi="Cambria"/>
                 <w:lang w:val="et-EE" w:eastAsia="en-GB" w:bidi="ar-SA"/>
               </w:rPr>
             </w:pPr>
-            <w:r>
-              <w:rPr>
-                <w:rFonts w:ascii="Cambria" w:hAnsi="Cambria"/>
-                <w:lang w:val="et-EE" w:eastAsia="en-GB" w:bidi="ar-SA"/>
-              </w:rPr>
-              <w:t>10</w:t>
-            </w:r>
           </w:p>
         </w:tc>
       </w:tr>
       <w:tr>
         <w:tc>
           <w:tcPr>
-            <w:tcW w:w="1918" w:type="dxa"/>
+            <w:tcW w:w="2003" w:type="dxa"/>
           </w:tcPr>
+          <w:tbl>
+            <w:tblPr>
+              <w:tblW w:w="0" w:type="auto"/>
+              <w:tblCellSpacing w:w="15" w:type="dxa"/>
+              <w:tblCellMar>
+                <w:top w:w="15" w:type="dxa"/>
+                <w:left w:w="15" w:type="dxa"/>
+                <w:bottom w:w="15" w:type="dxa"/>
+                <w:right w:w="15" w:type="dxa"/>
+              </w:tblCellMar>
+              <w:tblLook w:val="04A0" w:firstRow="1" w:lastRow="0" w:firstColumn="1" w:lastColumn="0" w:noHBand="0" w:noVBand="1"/>
+            </w:tblPr>
+            <w:tblGrid>
+              <w:gridCol w:w="1787"/>
+            </w:tblGrid>
+            <w:tr>
+              <w:trPr>
+                <w:tblCellSpacing w:w="15" w:type="dxa"/>
+              </w:trPr>
+              <w:tc>
+                <w:tcPr>
+                  <w:tcW w:w="0" w:type="auto"/>
+                  <w:vAlign w:val="center"/>
+                  <w:hideMark/>
+                </w:tcPr>
+                <w:p>
+                  <w:pPr>
+                    <w:pStyle w:val="BodyText"/>
+                    <w:rPr>
+                      <w:rFonts w:ascii="Cambria" w:hAnsi="Cambria"/>
+                      <w:lang w:val="ru-RU"/>
+                    </w:rPr>
+                  </w:pPr>
+                  <w:r>
+                    <w:rPr>
+                      <w:rFonts w:ascii="Cambria" w:hAnsi="Cambria"/>
+                      <w:b/>
+                      <w:bCs/>
+                      <w:lang w:val="ru-RU"/>
+                    </w:rPr>
+                    <w:t>Stsenaarium 3</w:t>
+                  </w:r>
+                  <w:r>
+                    <w:rPr>
+                      <w:rFonts w:ascii="Cambria" w:hAnsi="Cambria"/>
+                      <w:lang w:val="ru-RU"/>
+                    </w:rPr>
+                    <w:t xml:space="preserve"> – kohaloleku registreerimine</w:t>
+                  </w:r>
+                </w:p>
+              </w:tc>
+            </w:tr>
+          </w:tbl>
           <w:p>
             <w:pPr>
               <w:pStyle w:val="BodyText"/>
               <w:rPr>
                 <w:rFonts w:ascii="Cambria" w:hAnsi="Cambria"/>
+                <w:vanish/>
+                <w:lang w:val="ru-RU"/>
+              </w:rPr>
+            </w:pPr>
+          </w:p>
+          <w:tbl>
+            <w:tblPr>
+              <w:tblW w:w="0" w:type="auto"/>
+              <w:tblCellSpacing w:w="15" w:type="dxa"/>
+              <w:tblCellMar>
+                <w:top w:w="15" w:type="dxa"/>
+                <w:left w:w="15" w:type="dxa"/>
+                <w:bottom w:w="15" w:type="dxa"/>
+                <w:right w:w="15" w:type="dxa"/>
+              </w:tblCellMar>
+              <w:tblLook w:val="04A0" w:firstRow="1" w:lastRow="0" w:firstColumn="1" w:lastColumn="0" w:noHBand="0" w:noVBand="1"/>
+            </w:tblPr>
+            <w:tblGrid>
+              <w:gridCol w:w="96"/>
+            </w:tblGrid>
+            <w:tr>
+              <w:trPr>
+                <w:tblCellSpacing w:w="15" w:type="dxa"/>
+              </w:trPr>
+              <w:tc>
+                <w:tcPr>
+                  <w:tcW w:w="0" w:type="auto"/>
+                  <w:vAlign w:val="center"/>
+                  <w:hideMark/>
+                </w:tcPr>
+                <w:p>
+                  <w:pPr>
+                    <w:pStyle w:val="BodyText"/>
+                    <w:rPr>
+                      <w:rFonts w:ascii="Cambria" w:hAnsi="Cambria"/>
+                      <w:lang w:val="ru-RU"/>
+                    </w:rPr>
+                  </w:pPr>
+                </w:p>
+              </w:tc>
+            </w:tr>
+          </w:tbl>
+          <w:p>
+            <w:pPr>
+              <w:pStyle w:val="BodyText"/>
+              <w:rPr>
+                <w:rFonts w:ascii="Cambria" w:hAnsi="Cambria"/>
                 <w:lang w:val="et-EE" w:eastAsia="en-GB" w:bidi="ar-SA"/>
               </w:rPr>
             </w:pPr>
-            <w:r>
-              <w:rPr>
-                <w:rFonts w:ascii="Cambria" w:hAnsi="Cambria"/>
-              </w:rPr>
-              <w:t>Stsenaarium 3</w:t>
-            </w:r>
           </w:p>
         </w:tc>
         <w:tc>
@@ -22923,7 +23611,7 @@
                 <w:rFonts w:ascii="Cambria" w:hAnsi="Cambria"/>
                 <w:lang w:val="et-EE" w:eastAsia="en-GB" w:bidi="ar-SA"/>
               </w:rPr>
-              <w:t>8</w:t>
+              <w:t>7</w:t>
             </w:r>
           </w:p>
         </w:tc>
@@ -22945,7 +23633,7 @@
                 <w:rFonts w:ascii="Cambria" w:hAnsi="Cambria"/>
                 <w:lang w:val="et-EE" w:eastAsia="en-GB" w:bidi="ar-SA"/>
               </w:rPr>
-              <w:t>9</w:t>
+              <w:t>8</w:t>
             </w:r>
           </w:p>
         </w:tc>
@@ -22962,20 +23650,13 @@
                 <w:lang w:val="et-EE" w:eastAsia="en-GB" w:bidi="ar-SA"/>
               </w:rPr>
             </w:pPr>
-            <w:r>
-              <w:rPr>
-                <w:rFonts w:ascii="Cambria" w:hAnsi="Cambria"/>
-                <w:lang w:val="et-EE" w:eastAsia="en-GB" w:bidi="ar-SA"/>
-              </w:rPr>
-              <w:t>11</w:t>
-            </w:r>
           </w:p>
         </w:tc>
       </w:tr>
       <w:tr>
         <w:tc>
           <w:tcPr>
-            <w:tcW w:w="1918" w:type="dxa"/>
+            <w:tcW w:w="2003" w:type="dxa"/>
           </w:tcPr>
           <w:tbl>
             <w:tblPr>
@@ -23080,6 +23761,7 @@
           <w:p>
             <w:pPr>
               <w:pStyle w:val="BodyText"/>
+              <w:jc w:val="center"/>
               <w:rPr>
                 <w:rFonts w:ascii="Cambria" w:hAnsi="Cambria"/>
                 <w:lang w:val="et-EE" w:eastAsia="en-GB" w:bidi="ar-SA"/>
@@ -23101,6 +23783,7 @@
           <w:p>
             <w:pPr>
               <w:pStyle w:val="BodyText"/>
+              <w:jc w:val="center"/>
               <w:rPr>
                 <w:rFonts w:ascii="Cambria" w:hAnsi="Cambria"/>
                 <w:lang w:val="et-EE" w:eastAsia="en-GB" w:bidi="ar-SA"/>
@@ -23122,6 +23805,7 @@
           <w:p>
             <w:pPr>
               <w:pStyle w:val="BodyText"/>
+              <w:jc w:val="center"/>
               <w:rPr>
                 <w:rFonts w:ascii="Cambria" w:hAnsi="Cambria"/>
                 <w:lang w:val="et-EE" w:eastAsia="en-GB" w:bidi="ar-SA"/>
@@ -23140,7 +23824,7 @@
       <w:tr>
         <w:tc>
           <w:tcPr>
-            <w:tcW w:w="1918" w:type="dxa"/>
+            <w:tcW w:w="2003" w:type="dxa"/>
           </w:tcPr>
           <w:tbl>
             <w:tblPr>
@@ -23244,6 +23928,7 @@
           <w:p>
             <w:pPr>
               <w:pStyle w:val="BodyText"/>
+              <w:jc w:val="center"/>
               <w:rPr>
                 <w:rFonts w:ascii="Cambria" w:hAnsi="Cambria"/>
                 <w:lang w:val="et-EE" w:eastAsia="en-GB" w:bidi="ar-SA"/>
@@ -23265,6 +23950,7 @@
           <w:p>
             <w:pPr>
               <w:pStyle w:val="BodyText"/>
+              <w:jc w:val="center"/>
               <w:rPr>
                 <w:rFonts w:ascii="Cambria" w:hAnsi="Cambria"/>
                 <w:lang w:val="et-EE" w:eastAsia="en-GB" w:bidi="ar-SA"/>
@@ -23286,6 +23972,7 @@
           <w:p>
             <w:pPr>
               <w:pStyle w:val="BodyText"/>
+              <w:jc w:val="center"/>
               <w:rPr>
                 <w:rFonts w:ascii="Cambria" w:hAnsi="Cambria"/>
                 <w:lang w:val="et-EE" w:eastAsia="en-GB" w:bidi="ar-SA"/>
@@ -23304,7 +23991,7 @@
       <w:tr>
         <w:tc>
           <w:tcPr>
-            <w:tcW w:w="1918" w:type="dxa"/>
+            <w:tcW w:w="2003" w:type="dxa"/>
           </w:tcPr>
           <w:p>
             <w:pPr>
@@ -23328,6 +24015,7 @@
           <w:p>
             <w:pPr>
               <w:pStyle w:val="BodyText"/>
+              <w:jc w:val="center"/>
               <w:rPr>
                 <w:rFonts w:ascii="Cambria" w:hAnsi="Cambria"/>
                 <w:lang w:val="et-EE" w:eastAsia="en-GB" w:bidi="ar-SA"/>
@@ -23348,6 +24036,7 @@
           </w:tcPr>
           <w:p>
             <w:pPr>
+              <w:jc w:val="center"/>
               <w:rPr>
                 <w:rFonts w:ascii="Cambria" w:hAnsi="Cambria"/>
               </w:rPr>
@@ -23368,6 +24057,7 @@
           <w:p>
             <w:pPr>
               <w:pStyle w:val="BodyText"/>
+              <w:jc w:val="center"/>
               <w:rPr>
                 <w:rFonts w:ascii="Cambria" w:hAnsi="Cambria"/>
                 <w:lang w:val="et-EE" w:eastAsia="en-GB" w:bidi="ar-SA"/>
@@ -23386,7 +24076,7 @@
       <w:tr>
         <w:tc>
           <w:tcPr>
-            <w:tcW w:w="1918" w:type="dxa"/>
+            <w:tcW w:w="2003" w:type="dxa"/>
           </w:tcPr>
           <w:p>
             <w:pPr>
@@ -23410,6 +24100,7 @@
           <w:p>
             <w:pPr>
               <w:pStyle w:val="BodyText"/>
+              <w:jc w:val="center"/>
               <w:rPr>
                 <w:rFonts w:ascii="Cambria" w:hAnsi="Cambria"/>
                 <w:lang w:eastAsia="en-GB" w:bidi="ar-SA"/>
@@ -23431,6 +24122,7 @@
           <w:p>
             <w:pPr>
               <w:pStyle w:val="BodyText"/>
+              <w:jc w:val="center"/>
               <w:rPr>
                 <w:rFonts w:ascii="Cambria" w:hAnsi="Cambria"/>
                 <w:lang w:val="et-EE" w:eastAsia="en-GB" w:bidi="ar-SA"/>
@@ -23452,6 +24144,7 @@
           <w:p>
             <w:pPr>
               <w:pStyle w:val="BodyText"/>
+              <w:jc w:val="center"/>
               <w:rPr>
                 <w:rFonts w:ascii="Cambria" w:hAnsi="Cambria"/>
                 <w:lang w:val="ru-RU" w:eastAsia="en-GB" w:bidi="ar-SA"/>
@@ -23470,7 +24163,7 @@
       <w:tr>
         <w:tc>
           <w:tcPr>
-            <w:tcW w:w="1918" w:type="dxa"/>
+            <w:tcW w:w="2003" w:type="dxa"/>
           </w:tcPr>
           <w:p>
             <w:pPr>
@@ -23493,6 +24186,7 @@
           <w:p>
             <w:pPr>
               <w:pStyle w:val="BodyText"/>
+              <w:jc w:val="center"/>
               <w:rPr>
                 <w:rFonts w:ascii="Cambria" w:hAnsi="Cambria"/>
                 <w:lang w:eastAsia="en-GB" w:bidi="ar-SA"/>
@@ -23514,6 +24208,7 @@
           <w:p>
             <w:pPr>
               <w:pStyle w:val="BodyText"/>
+              <w:jc w:val="center"/>
               <w:rPr>
                 <w:rFonts w:ascii="Cambria" w:hAnsi="Cambria"/>
                 <w:lang w:val="et-EE" w:eastAsia="en-GB" w:bidi="ar-SA"/>
@@ -23536,6 +24231,7 @@
             <w:pPr>
               <w:pStyle w:val="BodyText"/>
               <w:keepNext/>
+              <w:jc w:val="center"/>
               <w:rPr>
                 <w:rFonts w:ascii="Cambria" w:hAnsi="Cambria"/>
                 <w:lang w:val="et-EE" w:eastAsia="en-GB" w:bidi="ar-SA"/>
@@ -23547,6 +24243,76 @@
                 <w:lang w:val="et-EE" w:eastAsia="en-GB" w:bidi="ar-SA"/>
               </w:rPr>
               <w:t>Ei</w:t>
+            </w:r>
+          </w:p>
+        </w:tc>
+      </w:tr>
+      <w:tr>
+        <w:tc>
+          <w:tcPr>
+            <w:tcW w:w="2003" w:type="dxa"/>
+          </w:tcPr>
+          <w:p>
+            <w:r>
+              <w:t>Statistika ja andmeanalüütika olemasolu</w:t>
+            </w:r>
+          </w:p>
+        </w:tc>
+        <w:tc>
+          <w:tcPr>
+            <w:tcW w:w="1803" w:type="dxa"/>
+          </w:tcPr>
+          <w:p>
+            <w:pPr>
+              <w:jc w:val="center"/>
+            </w:pPr>
+            <w:r>
+              <w:rPr>
+                <w:lang w:eastAsia="en-GB"/>
+              </w:rPr>
+              <w:t>Puudub</w:t>
+            </w:r>
+          </w:p>
+        </w:tc>
+        <w:tc>
+          <w:tcPr>
+            <w:tcW w:w="1685" w:type="dxa"/>
+          </w:tcPr>
+          <w:p>
+            <w:pPr>
+              <w:jc w:val="center"/>
+              <w:rPr>
+                <w:lang w:val="ru-RU" w:eastAsia="en-GB"/>
+              </w:rPr>
+            </w:pPr>
+            <w:r>
+              <w:rPr>
+                <w:lang w:eastAsia="en-GB"/>
+              </w:rPr>
+              <w:t>Puudub</w:t>
+            </w:r>
+          </w:p>
+        </w:tc>
+        <w:tc>
+          <w:tcPr>
+            <w:tcW w:w="1430" w:type="dxa"/>
+          </w:tcPr>
+          <w:p>
+            <w:pPr>
+              <w:pStyle w:val="BodyText"/>
+              <w:keepNext/>
+              <w:jc w:val="center"/>
+              <w:rPr>
+                <w:rFonts w:ascii="Cambria" w:hAnsi="Cambria"/>
+                <w:lang w:val="et-EE" w:eastAsia="en-GB" w:bidi="ar-SA"/>
+              </w:rPr>
+            </w:pPr>
+            <w:r>
+              <w:rPr>
+                <w:rFonts w:ascii="Cambria" w:hAnsi="Cambria"/>
+                <w:lang w:eastAsia="en-GB" w:bidi="ar-SA"/>
+              </w:rPr>
+              <w:t>Olemas</w:t>
             </w:r>
           </w:p>
         </w:tc>
@@ -23556,12 +24322,10 @@
       <w:pPr>
         <w:pStyle w:val="Caption"/>
         <w:rPr>
-          <w:rFonts w:ascii="Cambria" w:hAnsi="Cambria"/>
-          <w:lang w:val="ru-RU"/>
-        </w:rPr>
-      </w:pPr>
-      <w:r>
-        <w:lastRenderedPageBreak/>
+          <w:lang w:val="ru-RU"/>
+        </w:rPr>
+      </w:pPr>
+      <w:r>
         <w:t xml:space="preserve">Tabel </w:t>
       </w:r>
       <w:r>
@@ -23583,8 +24347,31 @@
         <w:fldChar w:fldCharType="end"/>
       </w:r>
       <w:r>
-        <w:t xml:space="preserve"> Võrdlus tabel</w:t>
-      </w:r>
+        <w:t xml:space="preserve"> </w:t>
+      </w:r>
+      <w:r>
+        <w:rPr>
+          <w:b/>
+          <w:bCs/>
+          <w:lang w:val="ru-RU"/>
+        </w:rPr>
+        <w:t xml:space="preserve"> </w:t>
+      </w:r>
+      <w:r>
+        <w:rPr>
+          <w:lang w:val="ru-RU"/>
+        </w:rPr>
+        <w:t>Stuudiumi, Tahvli ja eKooli võrdlus põhifunktsioonide lõikes</w:t>
+      </w:r>
+    </w:p>
+    <w:p>
+      <w:pPr>
+        <w:pStyle w:val="Caption"/>
+        <w:rPr>
+          <w:rFonts w:ascii="Cambria" w:hAnsi="Cambria"/>
+          <w:lang w:val="ru-RU"/>
+        </w:rPr>
+      </w:pPr>
     </w:p>
     <w:p>
       <w:pPr>
@@ -23744,6 +24531,7 @@
           <w:sz w:val="24"/>
           <w:szCs w:val="28"/>
         </w:rPr>
+        <w:lastRenderedPageBreak/>
         <w:t>Puudulikud integreerimisvõimalused – paljud haridusasutused kasutavad paralleelselt mitut süsteemi (nt eKool, Stuudium, Moodle), kuid andmed ei sünkroniseeru nende vahel, tekitades topeltandmete sisestamise vajaduse.</w:t>
       </w:r>
     </w:p>
@@ -23977,7 +24765,6 @@
           <w:sz w:val="24"/>
           <w:szCs w:val="28"/>
         </w:rPr>
-        <w:lastRenderedPageBreak/>
         <w:t>Integreeritus olemasolevate süsteemidega – peab toetama LMS-süsteeme (nt eKool, Stuudium, Moodle) ja API-liidest, et vältida topeltandmete sisestamist.</w:t>
       </w:r>
     </w:p>
@@ -24121,6 +24908,7 @@
           <w:szCs w:val="28"/>
           <w:lang w:eastAsia="ru-RU"/>
         </w:rPr>
+        <w:lastRenderedPageBreak/>
         <w:t>Õpetajate koolitussüsteem ja professionaalne areng – süsteem peab sisaldama õpetajatele suunatud koolitusmoodulit, mis:</w:t>
       </w:r>
     </w:p>
@@ -24621,7 +25409,7 @@
                     <pic:cNvPicPr/>
                   </pic:nvPicPr>
                   <pic:blipFill>
-                    <a:blip r:embed="rId23"/>
+                    <a:blip r:embed="rId24"/>
                     <a:stretch>
                       <a:fillRect/>
                     </a:stretch>
@@ -24668,7 +25456,7 @@
         <w:rPr>
           <w:noProof/>
         </w:rPr>
-        <w:t>10</w:t>
+        <w:t>11</w:t>
       </w:r>
       <w:r>
         <w:fldChar w:fldCharType="end"/>
@@ -25852,7 +26640,7 @@
                     <pic:cNvPicPr/>
                   </pic:nvPicPr>
                   <pic:blipFill>
-                    <a:blip r:embed="rId24"/>
+                    <a:blip r:embed="rId25"/>
                     <a:stretch>
                       <a:fillRect/>
                     </a:stretch>
@@ -25897,7 +26685,7 @@
         <w:rPr>
           <w:noProof/>
         </w:rPr>
-        <w:t>11</w:t>
+        <w:t>12</w:t>
       </w:r>
       <w:r>
         <w:fldChar w:fldCharType="end"/>
@@ -27430,6 +28218,9 @@
     <w:p>
       <w:pPr>
         <w:pStyle w:val="Heading2"/>
+        <w:rPr>
+          <w:lang w:val="ru-RU"/>
+        </w:rPr>
       </w:pPr>
       <w:bookmarkStart w:id="47" w:name="_Toc191117866"/>
       <w:r>
@@ -27439,18 +28230,1402 @@
     </w:p>
     <w:p>
       <w:pPr>
-        <w:rPr>
-          <w:rFonts w:ascii="Cambria" w:hAnsi="Cambria"/>
-          <w:lang w:val="en-GB"/>
-        </w:rPr>
-      </w:pPr>
-      <w:r>
-        <w:rPr>
-          <w:rFonts w:ascii="Cambria" w:hAnsi="Cambria"/>
-          <w:lang w:val="en-GB"/>
-        </w:rPr>
-        <w:t>Alampeatükis selgitatakse, kuidas MVP-d testitakse kasutajate abil ja kuidas tulemusi analüüsitakse, et teha kindlaks rakenduse vastavus seatud nõuetele.</w:t>
-      </w:r>
+        <w:pStyle w:val="Heading3"/>
+        <w:rPr>
+          <w:lang w:val="ru-RU"/>
+        </w:rPr>
+      </w:pPr>
+      <w:r>
+        <w:t>Võrdluse metoodika</w:t>
+      </w:r>
+    </w:p>
+    <w:p>
+      <w:pPr>
+        <w:tabs>
+          <w:tab w:val="clear" w:pos="6237"/>
+        </w:tabs>
+        <w:spacing w:before="100" w:beforeAutospacing="1" w:after="100" w:afterAutospacing="1" w:line="240" w:lineRule="auto"/>
+        <w:rPr>
+          <w:rFonts w:ascii="Times New Roman" w:eastAsia="Times New Roman" w:hAnsi="Times New Roman" w:cs="Times New Roman"/>
+          <w:sz w:val="24"/>
+          <w:szCs w:val="24"/>
+          <w:lang w:val="ru-RU" w:eastAsia="ru-RU"/>
+        </w:rPr>
+      </w:pPr>
+      <w:r>
+        <w:rPr>
+          <w:rFonts w:ascii="Times New Roman" w:eastAsia="Times New Roman" w:hAnsi="Times New Roman" w:cs="Times New Roman"/>
+          <w:sz w:val="24"/>
+          <w:szCs w:val="24"/>
+          <w:lang w:val="ru-RU" w:eastAsia="ru-RU"/>
+        </w:rPr>
+        <w:t>Veebirakenduse minimaalset elujõulist toodet (MVP) hinnati olemasolevate haridustarkvarade – eKooli, Stuudiumi ja Tahvli – kontekstis, keskendudes konkreetsete stsenaariumite põhjal läbiviidud võrdlustestidele. Võrdlusmetoodika tugines eelnevalt kirjeldatud kolmele stsenaariumile, milles hinnati selliseid tegevusi nagu hinde lisamine, uue ülesande loomine ja kohaloleku registreerimine. Lisaks kaasati otsustusprotsesside toetuseks eelnevalt koostatud võrdlustabel, kus funktsionaalsust analüüsiti kvantitatiivselt ja kvalitatiivselt.</w:t>
+      </w:r>
+    </w:p>
+    <w:p>
+      <w:pPr>
+        <w:tabs>
+          <w:tab w:val="clear" w:pos="6237"/>
+        </w:tabs>
+        <w:spacing w:before="100" w:beforeAutospacing="1" w:after="100" w:afterAutospacing="1" w:line="240" w:lineRule="auto"/>
+        <w:rPr>
+          <w:rFonts w:ascii="Times New Roman" w:eastAsia="Times New Roman" w:hAnsi="Times New Roman" w:cs="Times New Roman"/>
+          <w:sz w:val="24"/>
+          <w:szCs w:val="24"/>
+          <w:lang w:val="ru-RU" w:eastAsia="ru-RU"/>
+        </w:rPr>
+      </w:pPr>
+      <w:r>
+        <w:rPr>
+          <w:rFonts w:ascii="Times New Roman" w:eastAsia="Times New Roman" w:hAnsi="Times New Roman" w:cs="Times New Roman"/>
+          <w:sz w:val="24"/>
+          <w:szCs w:val="24"/>
+          <w:lang w:val="ru-RU" w:eastAsia="ru-RU"/>
+        </w:rPr>
+        <w:t>Arvestades, et MVP eesmärk ei olnud täielik funktsionaalsuse katvus, vaid just kriitiliste kitsaskohtade adresseerimine, keskenduti hinnangutes eelkõige töövoo lihtsustamisele, andmepõhise tagasiside võimalustele ja kohaloleku mehhanismi uuendamisele. Kuna MVP arendusfaasis ei olnud võimalik kõiki puudusi korraga kõrvaldada, lähtuti testimisel pigem sellest, milliseid konkreetseid kitsaskohti suudab uus lahendus parandada võrreldes varasematega.</w:t>
+      </w:r>
+    </w:p>
+    <w:p>
+      <w:pPr>
+        <w:tabs>
+          <w:tab w:val="clear" w:pos="6237"/>
+        </w:tabs>
+        <w:spacing w:before="100" w:beforeAutospacing="1" w:after="100" w:afterAutospacing="1" w:line="240" w:lineRule="auto"/>
+        <w:rPr>
+          <w:rFonts w:ascii="Times New Roman" w:eastAsia="Times New Roman" w:hAnsi="Times New Roman" w:cs="Times New Roman"/>
+          <w:sz w:val="24"/>
+          <w:szCs w:val="24"/>
+          <w:lang w:val="et-EE" w:eastAsia="ru-RU"/>
+        </w:rPr>
+      </w:pPr>
+      <w:r>
+        <w:rPr>
+          <w:rFonts w:ascii="Times New Roman" w:eastAsia="Times New Roman" w:hAnsi="Times New Roman" w:cs="Times New Roman"/>
+          <w:sz w:val="24"/>
+          <w:szCs w:val="24"/>
+          <w:lang w:val="ru-RU" w:eastAsia="ru-RU"/>
+        </w:rPr>
+        <w:t>Seega põhines hindamine olemasolevate lahenduste testitulemustel, funktsioonide saadavusel, töövoo efektiivsusel ja kasutajaliidese loogikal. Mõõtmised viidi läbi arenduskeskkonnas ja ei hõlmanud veel lõppkasutajate hinnanguid.</w:t>
+      </w:r>
+    </w:p>
+    <w:p>
+      <w:pPr>
+        <w:pStyle w:val="Heading3"/>
+        <w:rPr>
+          <w:lang w:eastAsia="ru-RU"/>
+        </w:rPr>
+      </w:pPr>
+      <w:r>
+        <w:rPr>
+          <w:lang w:eastAsia="ru-RU"/>
+        </w:rPr>
+        <w:t>MVP tugevused võrreldes olemasolevate lahendustega.</w:t>
+      </w:r>
+    </w:p>
+    <w:tbl>
+      <w:tblPr>
+        <w:tblStyle w:val="TableGrid"/>
+        <w:tblW w:w="0" w:type="auto"/>
+        <w:tblLook w:val="04A0" w:firstRow="1" w:lastRow="0" w:firstColumn="1" w:lastColumn="0" w:noHBand="0" w:noVBand="1"/>
+      </w:tblPr>
+      <w:tblGrid>
+        <w:gridCol w:w="2081"/>
+        <w:gridCol w:w="1610"/>
+        <w:gridCol w:w="1650"/>
+        <w:gridCol w:w="1690"/>
+        <w:gridCol w:w="1747"/>
+      </w:tblGrid>
+      <w:tr>
+        <w:tc>
+          <w:tcPr>
+            <w:tcW w:w="2081" w:type="dxa"/>
+          </w:tcPr>
+          <w:p>
+            <w:r>
+              <w:t>Hindamiskriterium</w:t>
+            </w:r>
+          </w:p>
+        </w:tc>
+        <w:tc>
+          <w:tcPr>
+            <w:tcW w:w="1610" w:type="dxa"/>
+          </w:tcPr>
+          <w:p>
+            <w:r>
+              <w:t>Stuudium</w:t>
+            </w:r>
+          </w:p>
+        </w:tc>
+        <w:tc>
+          <w:tcPr>
+            <w:tcW w:w="1650" w:type="dxa"/>
+          </w:tcPr>
+          <w:p>
+            <w:r>
+              <w:t>Tahvel</w:t>
+            </w:r>
+          </w:p>
+        </w:tc>
+        <w:tc>
+          <w:tcPr>
+            <w:tcW w:w="1690" w:type="dxa"/>
+          </w:tcPr>
+          <w:p>
+            <w:r>
+              <w:t>eKool</w:t>
+            </w:r>
+          </w:p>
+        </w:tc>
+        <w:tc>
+          <w:tcPr>
+            <w:tcW w:w="1747" w:type="dxa"/>
+          </w:tcPr>
+          <w:p>
+            <w:r>
+              <w:t>MVP</w:t>
+            </w:r>
+          </w:p>
+        </w:tc>
+      </w:tr>
+      <w:tr>
+        <w:tc>
+          <w:tcPr>
+            <w:tcW w:w="2081" w:type="dxa"/>
+          </w:tcPr>
+          <w:tbl>
+            <w:tblPr>
+              <w:tblW w:w="0" w:type="auto"/>
+              <w:tblCellSpacing w:w="15" w:type="dxa"/>
+              <w:tblCellMar>
+                <w:top w:w="15" w:type="dxa"/>
+                <w:left w:w="15" w:type="dxa"/>
+                <w:bottom w:w="15" w:type="dxa"/>
+                <w:right w:w="15" w:type="dxa"/>
+              </w:tblCellMar>
+              <w:tblLook w:val="04A0" w:firstRow="1" w:lastRow="0" w:firstColumn="1" w:lastColumn="0" w:noHBand="0" w:noVBand="1"/>
+            </w:tblPr>
+            <w:tblGrid>
+              <w:gridCol w:w="1865"/>
+            </w:tblGrid>
+            <w:tr>
+              <w:trPr>
+                <w:tblCellSpacing w:w="15" w:type="dxa"/>
+              </w:trPr>
+              <w:tc>
+                <w:tcPr>
+                  <w:tcW w:w="0" w:type="auto"/>
+                  <w:vAlign w:val="center"/>
+                  <w:hideMark/>
+                </w:tcPr>
+                <w:p>
+                  <w:pPr>
+                    <w:rPr>
+                      <w:lang w:val="ru-RU" w:eastAsia="ru-RU" w:bidi="en-US"/>
+                    </w:rPr>
+                  </w:pPr>
+                  <w:r>
+                    <w:rPr>
+                      <w:lang w:val="ru-RU" w:eastAsia="ru-RU" w:bidi="en-US"/>
+                    </w:rPr>
+                    <w:t xml:space="preserve">Stsenaarium 1: </w:t>
+                  </w:r>
+                  <w:r>
+                    <w:rPr>
+                      <w:lang w:eastAsia="ru-RU" w:bidi="en-US"/>
+                    </w:rPr>
+                    <w:t>Uue õppetunni loomine</w:t>
+                  </w:r>
+                </w:p>
+              </w:tc>
+            </w:tr>
+          </w:tbl>
+          <w:p>
+            <w:pPr>
+              <w:rPr>
+                <w:lang w:val="ru-RU" w:eastAsia="ru-RU" w:bidi="en-US"/>
+              </w:rPr>
+            </w:pPr>
+          </w:p>
+          <w:tbl>
+            <w:tblPr>
+              <w:tblW w:w="0" w:type="auto"/>
+              <w:tblCellSpacing w:w="15" w:type="dxa"/>
+              <w:tblCellMar>
+                <w:top w:w="15" w:type="dxa"/>
+                <w:left w:w="15" w:type="dxa"/>
+                <w:bottom w:w="15" w:type="dxa"/>
+                <w:right w:w="15" w:type="dxa"/>
+              </w:tblCellMar>
+              <w:tblLook w:val="04A0" w:firstRow="1" w:lastRow="0" w:firstColumn="1" w:lastColumn="0" w:noHBand="0" w:noVBand="1"/>
+            </w:tblPr>
+            <w:tblGrid>
+              <w:gridCol w:w="96"/>
+            </w:tblGrid>
+            <w:tr>
+              <w:trPr>
+                <w:tblCellSpacing w:w="15" w:type="dxa"/>
+              </w:trPr>
+              <w:tc>
+                <w:tcPr>
+                  <w:tcW w:w="0" w:type="auto"/>
+                  <w:vAlign w:val="center"/>
+                  <w:hideMark/>
+                </w:tcPr>
+                <w:p>
+                  <w:pPr>
+                    <w:rPr>
+                      <w:lang w:val="ru-RU" w:eastAsia="ru-RU" w:bidi="en-US"/>
+                    </w:rPr>
+                  </w:pPr>
+                </w:p>
+              </w:tc>
+            </w:tr>
+          </w:tbl>
+          <w:p/>
+        </w:tc>
+        <w:tc>
+          <w:tcPr>
+            <w:tcW w:w="1610" w:type="dxa"/>
+          </w:tcPr>
+          <w:p>
+            <w:r>
+              <w:lastRenderedPageBreak/>
+              <w:t>8</w:t>
+            </w:r>
+          </w:p>
+        </w:tc>
+        <w:tc>
+          <w:tcPr>
+            <w:tcW w:w="1650" w:type="dxa"/>
+          </w:tcPr>
+          <w:p>
+            <w:r>
+              <w:t>10</w:t>
+            </w:r>
+          </w:p>
+        </w:tc>
+        <w:tc>
+          <w:tcPr>
+            <w:tcW w:w="1690" w:type="dxa"/>
+          </w:tcPr>
+          <w:p/>
+        </w:tc>
+        <w:tc>
+          <w:tcPr>
+            <w:tcW w:w="1747" w:type="dxa"/>
+          </w:tcPr>
+          <w:p>
+            <w:r>
+              <w:t>5</w:t>
+            </w:r>
+          </w:p>
+        </w:tc>
+      </w:tr>
+      <w:tr>
+        <w:tc>
+          <w:tcPr>
+            <w:tcW w:w="2081" w:type="dxa"/>
+          </w:tcPr>
+          <w:tbl>
+            <w:tblPr>
+              <w:tblW w:w="0" w:type="auto"/>
+              <w:tblCellSpacing w:w="15" w:type="dxa"/>
+              <w:tblCellMar>
+                <w:top w:w="15" w:type="dxa"/>
+                <w:left w:w="15" w:type="dxa"/>
+                <w:bottom w:w="15" w:type="dxa"/>
+                <w:right w:w="15" w:type="dxa"/>
+              </w:tblCellMar>
+              <w:tblLook w:val="04A0" w:firstRow="1" w:lastRow="0" w:firstColumn="1" w:lastColumn="0" w:noHBand="0" w:noVBand="1"/>
+            </w:tblPr>
+            <w:tblGrid>
+              <w:gridCol w:w="1865"/>
+            </w:tblGrid>
+            <w:tr>
+              <w:trPr>
+                <w:tblCellSpacing w:w="15" w:type="dxa"/>
+              </w:trPr>
+              <w:tc>
+                <w:tcPr>
+                  <w:tcW w:w="0" w:type="auto"/>
+                  <w:vAlign w:val="center"/>
+                  <w:hideMark/>
+                </w:tcPr>
+                <w:p>
+                  <w:pPr>
+                    <w:rPr>
+                      <w:lang w:val="ru-RU" w:eastAsia="ru-RU" w:bidi="en-US"/>
+                    </w:rPr>
+                  </w:pPr>
+                  <w:r>
+                    <w:rPr>
+                      <w:lang w:eastAsia="ru-RU" w:bidi="en-US"/>
+                    </w:rPr>
+                    <w:t>Stsenaarium 2: Hinde või puudumise muutmine</w:t>
+                  </w:r>
+                </w:p>
+              </w:tc>
+            </w:tr>
+          </w:tbl>
+          <w:p>
+            <w:pPr>
+              <w:rPr>
+                <w:lang w:val="ru-RU" w:eastAsia="ru-RU" w:bidi="en-US"/>
+              </w:rPr>
+            </w:pPr>
+          </w:p>
+          <w:tbl>
+            <w:tblPr>
+              <w:tblW w:w="0" w:type="auto"/>
+              <w:tblCellSpacing w:w="15" w:type="dxa"/>
+              <w:tblCellMar>
+                <w:top w:w="15" w:type="dxa"/>
+                <w:left w:w="15" w:type="dxa"/>
+                <w:bottom w:w="15" w:type="dxa"/>
+                <w:right w:w="15" w:type="dxa"/>
+              </w:tblCellMar>
+              <w:tblLook w:val="04A0" w:firstRow="1" w:lastRow="0" w:firstColumn="1" w:lastColumn="0" w:noHBand="0" w:noVBand="1"/>
+            </w:tblPr>
+            <w:tblGrid>
+              <w:gridCol w:w="96"/>
+            </w:tblGrid>
+            <w:tr>
+              <w:trPr>
+                <w:tblCellSpacing w:w="15" w:type="dxa"/>
+              </w:trPr>
+              <w:tc>
+                <w:tcPr>
+                  <w:tcW w:w="0" w:type="auto"/>
+                  <w:vAlign w:val="center"/>
+                  <w:hideMark/>
+                </w:tcPr>
+                <w:p>
+                  <w:pPr>
+                    <w:rPr>
+                      <w:lang w:val="ru-RU" w:eastAsia="ru-RU" w:bidi="en-US"/>
+                    </w:rPr>
+                  </w:pPr>
+                </w:p>
+              </w:tc>
+            </w:tr>
+          </w:tbl>
+          <w:p/>
+        </w:tc>
+        <w:tc>
+          <w:tcPr>
+            <w:tcW w:w="1610" w:type="dxa"/>
+          </w:tcPr>
+          <w:p>
+            <w:r>
+              <w:t>9 hind (+1 kui arvestus)</w:t>
+            </w:r>
+          </w:p>
+          <w:p>
+            <w:r>
+              <w:t>7  puudumine</w:t>
+            </w:r>
+          </w:p>
+        </w:tc>
+        <w:tc>
+          <w:tcPr>
+            <w:tcW w:w="1650" w:type="dxa"/>
+          </w:tcPr>
+          <w:p>
+            <w:r>
+              <w:t>9 hind (+1 kui arvestus)</w:t>
+            </w:r>
+          </w:p>
+          <w:p>
+            <w:r>
+              <w:t>7 - puudumine</w:t>
+            </w:r>
+          </w:p>
+        </w:tc>
+        <w:tc>
+          <w:tcPr>
+            <w:tcW w:w="1690" w:type="dxa"/>
+          </w:tcPr>
+          <w:p/>
+        </w:tc>
+        <w:tc>
+          <w:tcPr>
+            <w:tcW w:w="1747" w:type="dxa"/>
+          </w:tcPr>
+          <w:p>
+            <w:pPr>
+              <w:rPr>
+                <w:lang w:val="ru-RU"/>
+              </w:rPr>
+            </w:pPr>
+            <w:r>
+              <w:t>5</w:t>
+            </w:r>
+          </w:p>
+        </w:tc>
+      </w:tr>
+      <w:tr>
+        <w:tc>
+          <w:tcPr>
+            <w:tcW w:w="2081" w:type="dxa"/>
+          </w:tcPr>
+          <w:tbl>
+            <w:tblPr>
+              <w:tblW w:w="0" w:type="auto"/>
+              <w:tblCellSpacing w:w="15" w:type="dxa"/>
+              <w:tblCellMar>
+                <w:top w:w="15" w:type="dxa"/>
+                <w:left w:w="15" w:type="dxa"/>
+                <w:bottom w:w="15" w:type="dxa"/>
+                <w:right w:w="15" w:type="dxa"/>
+              </w:tblCellMar>
+              <w:tblLook w:val="04A0" w:firstRow="1" w:lastRow="0" w:firstColumn="1" w:lastColumn="0" w:noHBand="0" w:noVBand="1"/>
+            </w:tblPr>
+            <w:tblGrid>
+              <w:gridCol w:w="1865"/>
+            </w:tblGrid>
+            <w:tr>
+              <w:trPr>
+                <w:tblCellSpacing w:w="15" w:type="dxa"/>
+              </w:trPr>
+              <w:tc>
+                <w:tcPr>
+                  <w:tcW w:w="0" w:type="auto"/>
+                  <w:vAlign w:val="center"/>
+                  <w:hideMark/>
+                </w:tcPr>
+                <w:p>
+                  <w:pPr>
+                    <w:rPr>
+                      <w:lang w:val="ru-RU" w:eastAsia="ru-RU" w:bidi="en-US"/>
+                    </w:rPr>
+                  </w:pPr>
+                  <w:r>
+                    <w:rPr>
+                      <w:lang w:val="ru-RU" w:eastAsia="ru-RU" w:bidi="en-US"/>
+                    </w:rPr>
+                    <w:t xml:space="preserve">Stsenaarium 3: </w:t>
+                  </w:r>
+                  <w:r>
+                    <w:t>K</w:t>
+                  </w:r>
+                  <w:r>
+                    <w:rPr>
+                      <w:lang w:eastAsia="ru-RU" w:bidi="en-US"/>
+                    </w:rPr>
+                    <w:t>ohaloleku registreerimine</w:t>
+                  </w:r>
+                </w:p>
+              </w:tc>
+            </w:tr>
+          </w:tbl>
+          <w:p>
+            <w:pPr>
+              <w:rPr>
+                <w:lang w:val="ru-RU" w:eastAsia="ru-RU" w:bidi="en-US"/>
+              </w:rPr>
+            </w:pPr>
+          </w:p>
+          <w:tbl>
+            <w:tblPr>
+              <w:tblW w:w="0" w:type="auto"/>
+              <w:tblCellSpacing w:w="15" w:type="dxa"/>
+              <w:tblCellMar>
+                <w:top w:w="15" w:type="dxa"/>
+                <w:left w:w="15" w:type="dxa"/>
+                <w:bottom w:w="15" w:type="dxa"/>
+                <w:right w:w="15" w:type="dxa"/>
+              </w:tblCellMar>
+              <w:tblLook w:val="04A0" w:firstRow="1" w:lastRow="0" w:firstColumn="1" w:lastColumn="0" w:noHBand="0" w:noVBand="1"/>
+            </w:tblPr>
+            <w:tblGrid>
+              <w:gridCol w:w="96"/>
+            </w:tblGrid>
+            <w:tr>
+              <w:trPr>
+                <w:tblCellSpacing w:w="15" w:type="dxa"/>
+              </w:trPr>
+              <w:tc>
+                <w:tcPr>
+                  <w:tcW w:w="0" w:type="auto"/>
+                  <w:vAlign w:val="center"/>
+                  <w:hideMark/>
+                </w:tcPr>
+                <w:p>
+                  <w:pPr>
+                    <w:rPr>
+                      <w:lang w:val="ru-RU" w:eastAsia="ru-RU" w:bidi="en-US"/>
+                    </w:rPr>
+                  </w:pPr>
+                </w:p>
+              </w:tc>
+            </w:tr>
+          </w:tbl>
+          <w:p/>
+        </w:tc>
+        <w:tc>
+          <w:tcPr>
+            <w:tcW w:w="1610" w:type="dxa"/>
+          </w:tcPr>
+          <w:p>
+            <w:r>
+              <w:t>7</w:t>
+            </w:r>
+          </w:p>
+        </w:tc>
+        <w:tc>
+          <w:tcPr>
+            <w:tcW w:w="1650" w:type="dxa"/>
+          </w:tcPr>
+          <w:p>
+            <w:r>
+              <w:t>8</w:t>
+            </w:r>
+          </w:p>
+        </w:tc>
+        <w:tc>
+          <w:tcPr>
+            <w:tcW w:w="1690" w:type="dxa"/>
+          </w:tcPr>
+          <w:p/>
+        </w:tc>
+        <w:tc>
+          <w:tcPr>
+            <w:tcW w:w="1747" w:type="dxa"/>
+          </w:tcPr>
+          <w:p>
+            <w:r>
+              <w:t>5</w:t>
+            </w:r>
+            <w:r>
+              <w:t xml:space="preserve"> (käsitsi)</w:t>
+            </w:r>
+          </w:p>
+          <w:p>
+            <w:pPr>
+              <w:rPr>
+                <w:lang w:val="ru-RU"/>
+              </w:rPr>
+            </w:pPr>
+            <w:r>
+              <w:t>3 – Qr koodi kasutamine</w:t>
+            </w:r>
+          </w:p>
+        </w:tc>
+      </w:tr>
+      <w:tr>
+        <w:tc>
+          <w:tcPr>
+            <w:tcW w:w="2081" w:type="dxa"/>
+          </w:tcPr>
+          <w:tbl>
+            <w:tblPr>
+              <w:tblW w:w="0" w:type="auto"/>
+              <w:tblCellSpacing w:w="15" w:type="dxa"/>
+              <w:tblCellMar>
+                <w:top w:w="15" w:type="dxa"/>
+                <w:left w:w="15" w:type="dxa"/>
+                <w:bottom w:w="15" w:type="dxa"/>
+                <w:right w:w="15" w:type="dxa"/>
+              </w:tblCellMar>
+              <w:tblLook w:val="04A0" w:firstRow="1" w:lastRow="0" w:firstColumn="1" w:lastColumn="0" w:noHBand="0" w:noVBand="1"/>
+            </w:tblPr>
+            <w:tblGrid>
+              <w:gridCol w:w="1865"/>
+            </w:tblGrid>
+            <w:tr>
+              <w:trPr>
+                <w:tblCellSpacing w:w="15" w:type="dxa"/>
+              </w:trPr>
+              <w:tc>
+                <w:tcPr>
+                  <w:tcW w:w="0" w:type="auto"/>
+                  <w:vAlign w:val="center"/>
+                  <w:hideMark/>
+                </w:tcPr>
+                <w:p>
+                  <w:pPr>
+                    <w:rPr>
+                      <w:lang w:val="ru-RU" w:eastAsia="ru-RU" w:bidi="en-US"/>
+                    </w:rPr>
+                  </w:pPr>
+                  <w:r>
+                    <w:rPr>
+                      <w:lang w:val="ru-RU" w:eastAsia="ru-RU" w:bidi="en-US"/>
+                    </w:rPr>
+                    <w:t>Automaatne kohaloleku kogumine</w:t>
+                  </w:r>
+                </w:p>
+              </w:tc>
+            </w:tr>
+          </w:tbl>
+          <w:p>
+            <w:pPr>
+              <w:rPr>
+                <w:lang w:val="ru-RU" w:eastAsia="ru-RU" w:bidi="en-US"/>
+              </w:rPr>
+            </w:pPr>
+          </w:p>
+          <w:tbl>
+            <w:tblPr>
+              <w:tblW w:w="0" w:type="auto"/>
+              <w:tblCellSpacing w:w="15" w:type="dxa"/>
+              <w:tblCellMar>
+                <w:top w:w="15" w:type="dxa"/>
+                <w:left w:w="15" w:type="dxa"/>
+                <w:bottom w:w="15" w:type="dxa"/>
+                <w:right w:w="15" w:type="dxa"/>
+              </w:tblCellMar>
+              <w:tblLook w:val="04A0" w:firstRow="1" w:lastRow="0" w:firstColumn="1" w:lastColumn="0" w:noHBand="0" w:noVBand="1"/>
+            </w:tblPr>
+            <w:tblGrid>
+              <w:gridCol w:w="96"/>
+            </w:tblGrid>
+            <w:tr>
+              <w:trPr>
+                <w:tblCellSpacing w:w="15" w:type="dxa"/>
+              </w:trPr>
+              <w:tc>
+                <w:tcPr>
+                  <w:tcW w:w="0" w:type="auto"/>
+                  <w:vAlign w:val="center"/>
+                  <w:hideMark/>
+                </w:tcPr>
+                <w:p>
+                  <w:pPr>
+                    <w:rPr>
+                      <w:lang w:val="ru-RU" w:eastAsia="ru-RU" w:bidi="en-US"/>
+                    </w:rPr>
+                  </w:pPr>
+                </w:p>
+              </w:tc>
+            </w:tr>
+          </w:tbl>
+          <w:p/>
+        </w:tc>
+        <w:tc>
+          <w:tcPr>
+            <w:tcW w:w="1610" w:type="dxa"/>
+          </w:tcPr>
+          <w:p>
+            <w:r>
+              <w:rPr>
+                <w:lang w:eastAsia="ru-RU" w:bidi="en-US"/>
+              </w:rPr>
+              <w:t>Ei</w:t>
+            </w:r>
+          </w:p>
+        </w:tc>
+        <w:tc>
+          <w:tcPr>
+            <w:tcW w:w="1650" w:type="dxa"/>
+          </w:tcPr>
+          <w:p>
+            <w:r>
+              <w:rPr>
+                <w:lang w:eastAsia="ru-RU" w:bidi="en-US"/>
+              </w:rPr>
+              <w:t>Ei</w:t>
+            </w:r>
+          </w:p>
+        </w:tc>
+        <w:tc>
+          <w:tcPr>
+            <w:tcW w:w="1690" w:type="dxa"/>
+          </w:tcPr>
+          <w:p>
+            <w:r>
+              <w:rPr>
+                <w:lang w:eastAsia="ru-RU" w:bidi="en-US"/>
+              </w:rPr>
+              <w:t>Ei</w:t>
+            </w:r>
+          </w:p>
+        </w:tc>
+        <w:tc>
+          <w:tcPr>
+            <w:tcW w:w="1747" w:type="dxa"/>
+          </w:tcPr>
+          <w:tbl>
+            <w:tblPr>
+              <w:tblW w:w="0" w:type="auto"/>
+              <w:tblCellSpacing w:w="15" w:type="dxa"/>
+              <w:tblCellMar>
+                <w:top w:w="15" w:type="dxa"/>
+                <w:left w:w="15" w:type="dxa"/>
+                <w:bottom w:w="15" w:type="dxa"/>
+                <w:right w:w="15" w:type="dxa"/>
+              </w:tblCellMar>
+              <w:tblLook w:val="04A0" w:firstRow="1" w:lastRow="0" w:firstColumn="1" w:lastColumn="0" w:noHBand="0" w:noVBand="1"/>
+            </w:tblPr>
+            <w:tblGrid>
+              <w:gridCol w:w="1500"/>
+            </w:tblGrid>
+            <w:tr>
+              <w:trPr>
+                <w:tblCellSpacing w:w="15" w:type="dxa"/>
+              </w:trPr>
+              <w:tc>
+                <w:tcPr>
+                  <w:tcW w:w="0" w:type="auto"/>
+                  <w:vAlign w:val="center"/>
+                  <w:hideMark/>
+                </w:tcPr>
+                <w:p>
+                  <w:pPr>
+                    <w:rPr>
+                      <w:lang w:val="ru-RU" w:eastAsia="ru-RU" w:bidi="en-US"/>
+                    </w:rPr>
+                  </w:pPr>
+                  <w:r>
+                    <w:rPr>
+                      <w:lang w:val="ru-RU" w:eastAsia="ru-RU" w:bidi="en-US"/>
+                    </w:rPr>
+                    <w:t>Jah (QR ja skannimine)</w:t>
+                  </w:r>
+                </w:p>
+              </w:tc>
+            </w:tr>
+          </w:tbl>
+          <w:p>
+            <w:pPr>
+              <w:rPr>
+                <w:lang w:val="ru-RU" w:eastAsia="ru-RU" w:bidi="en-US"/>
+              </w:rPr>
+            </w:pPr>
+          </w:p>
+          <w:tbl>
+            <w:tblPr>
+              <w:tblW w:w="0" w:type="auto"/>
+              <w:tblCellSpacing w:w="15" w:type="dxa"/>
+              <w:tblCellMar>
+                <w:top w:w="15" w:type="dxa"/>
+                <w:left w:w="15" w:type="dxa"/>
+                <w:bottom w:w="15" w:type="dxa"/>
+                <w:right w:w="15" w:type="dxa"/>
+              </w:tblCellMar>
+              <w:tblLook w:val="04A0" w:firstRow="1" w:lastRow="0" w:firstColumn="1" w:lastColumn="0" w:noHBand="0" w:noVBand="1"/>
+            </w:tblPr>
+            <w:tblGrid>
+              <w:gridCol w:w="96"/>
+            </w:tblGrid>
+            <w:tr>
+              <w:trPr>
+                <w:tblCellSpacing w:w="15" w:type="dxa"/>
+              </w:trPr>
+              <w:tc>
+                <w:tcPr>
+                  <w:tcW w:w="0" w:type="auto"/>
+                  <w:vAlign w:val="center"/>
+                  <w:hideMark/>
+                </w:tcPr>
+                <w:p>
+                  <w:pPr>
+                    <w:rPr>
+                      <w:lang w:val="ru-RU" w:eastAsia="ru-RU" w:bidi="en-US"/>
+                    </w:rPr>
+                  </w:pPr>
+                </w:p>
+              </w:tc>
+            </w:tr>
+          </w:tbl>
+          <w:p/>
+        </w:tc>
+      </w:tr>
+      <w:tr>
+        <w:tc>
+          <w:tcPr>
+            <w:tcW w:w="2081" w:type="dxa"/>
+          </w:tcPr>
+          <w:tbl>
+            <w:tblPr>
+              <w:tblW w:w="0" w:type="auto"/>
+              <w:tblCellSpacing w:w="15" w:type="dxa"/>
+              <w:tblCellMar>
+                <w:top w:w="15" w:type="dxa"/>
+                <w:left w:w="15" w:type="dxa"/>
+                <w:bottom w:w="15" w:type="dxa"/>
+                <w:right w:w="15" w:type="dxa"/>
+              </w:tblCellMar>
+              <w:tblLook w:val="04A0" w:firstRow="1" w:lastRow="0" w:firstColumn="1" w:lastColumn="0" w:noHBand="0" w:noVBand="1"/>
+            </w:tblPr>
+            <w:tblGrid>
+              <w:gridCol w:w="1865"/>
+            </w:tblGrid>
+            <w:tr>
+              <w:trPr>
+                <w:tblCellSpacing w:w="15" w:type="dxa"/>
+              </w:trPr>
+              <w:tc>
+                <w:tcPr>
+                  <w:tcW w:w="0" w:type="auto"/>
+                  <w:vAlign w:val="center"/>
+                  <w:hideMark/>
+                </w:tcPr>
+                <w:p>
+                  <w:pPr>
+                    <w:rPr>
+                      <w:lang w:val="ru-RU" w:eastAsia="ru-RU" w:bidi="en-US"/>
+                    </w:rPr>
+                  </w:pPr>
+                  <w:r>
+                    <w:rPr>
+                      <w:lang w:val="ru-RU" w:eastAsia="ru-RU" w:bidi="en-US"/>
+                    </w:rPr>
+                    <w:t>Õpitulemuste analüüs</w:t>
+                  </w:r>
+                </w:p>
+              </w:tc>
+            </w:tr>
+          </w:tbl>
+          <w:p>
+            <w:pPr>
+              <w:rPr>
+                <w:lang w:val="ru-RU" w:eastAsia="ru-RU" w:bidi="en-US"/>
+              </w:rPr>
+            </w:pPr>
+          </w:p>
+          <w:tbl>
+            <w:tblPr>
+              <w:tblW w:w="0" w:type="auto"/>
+              <w:tblCellSpacing w:w="15" w:type="dxa"/>
+              <w:tblCellMar>
+                <w:top w:w="15" w:type="dxa"/>
+                <w:left w:w="15" w:type="dxa"/>
+                <w:bottom w:w="15" w:type="dxa"/>
+                <w:right w:w="15" w:type="dxa"/>
+              </w:tblCellMar>
+              <w:tblLook w:val="04A0" w:firstRow="1" w:lastRow="0" w:firstColumn="1" w:lastColumn="0" w:noHBand="0" w:noVBand="1"/>
+            </w:tblPr>
+            <w:tblGrid>
+              <w:gridCol w:w="96"/>
+            </w:tblGrid>
+            <w:tr>
+              <w:trPr>
+                <w:tblCellSpacing w:w="15" w:type="dxa"/>
+              </w:trPr>
+              <w:tc>
+                <w:tcPr>
+                  <w:tcW w:w="0" w:type="auto"/>
+                  <w:vAlign w:val="center"/>
+                  <w:hideMark/>
+                </w:tcPr>
+                <w:p>
+                  <w:pPr>
+                    <w:rPr>
+                      <w:lang w:val="ru-RU" w:eastAsia="ru-RU" w:bidi="en-US"/>
+                    </w:rPr>
+                  </w:pPr>
+                </w:p>
+              </w:tc>
+            </w:tr>
+          </w:tbl>
+          <w:p/>
+        </w:tc>
+        <w:tc>
+          <w:tcPr>
+            <w:tcW w:w="1610" w:type="dxa"/>
+          </w:tcPr>
+          <w:p>
+            <w:r>
+              <w:rPr>
+                <w:lang w:eastAsia="ru-RU" w:bidi="en-US"/>
+              </w:rPr>
+              <w:t>Väga piiratud</w:t>
+            </w:r>
+          </w:p>
+        </w:tc>
+        <w:tc>
+          <w:tcPr>
+            <w:tcW w:w="1650" w:type="dxa"/>
+          </w:tcPr>
+          <w:p>
+            <w:r>
+              <w:rPr>
+                <w:lang w:eastAsia="ru-RU" w:bidi="en-US"/>
+              </w:rPr>
+              <w:t>Väga piiratud</w:t>
+            </w:r>
+          </w:p>
+        </w:tc>
+        <w:tc>
+          <w:tcPr>
+            <w:tcW w:w="1690" w:type="dxa"/>
+          </w:tcPr>
+          <w:p>
+            <w:r>
+              <w:rPr>
+                <w:lang w:eastAsia="ru-RU" w:bidi="en-US"/>
+              </w:rPr>
+              <w:t>Ainult grupipõhine</w:t>
+            </w:r>
+          </w:p>
+        </w:tc>
+        <w:tc>
+          <w:tcPr>
+            <w:tcW w:w="1747" w:type="dxa"/>
+          </w:tcPr>
+          <w:p>
+            <w:pPr>
+              <w:rPr>
+                <w:lang w:val="et-EE"/>
+              </w:rPr>
+            </w:pPr>
+            <w:r>
+              <w:t>Õpijapõhine</w:t>
+            </w:r>
+          </w:p>
+        </w:tc>
+      </w:tr>
+      <w:tr>
+        <w:tc>
+          <w:tcPr>
+            <w:tcW w:w="2081" w:type="dxa"/>
+          </w:tcPr>
+          <w:tbl>
+            <w:tblPr>
+              <w:tblW w:w="0" w:type="auto"/>
+              <w:tblCellSpacing w:w="15" w:type="dxa"/>
+              <w:tblCellMar>
+                <w:top w:w="15" w:type="dxa"/>
+                <w:left w:w="15" w:type="dxa"/>
+                <w:bottom w:w="15" w:type="dxa"/>
+                <w:right w:w="15" w:type="dxa"/>
+              </w:tblCellMar>
+              <w:tblLook w:val="04A0" w:firstRow="1" w:lastRow="0" w:firstColumn="1" w:lastColumn="0" w:noHBand="0" w:noVBand="1"/>
+            </w:tblPr>
+            <w:tblGrid>
+              <w:gridCol w:w="1865"/>
+            </w:tblGrid>
+            <w:tr>
+              <w:trPr>
+                <w:tblCellSpacing w:w="15" w:type="dxa"/>
+              </w:trPr>
+              <w:tc>
+                <w:tcPr>
+                  <w:tcW w:w="0" w:type="auto"/>
+                  <w:vAlign w:val="center"/>
+                  <w:hideMark/>
+                </w:tcPr>
+                <w:p>
+                  <w:pPr>
+                    <w:rPr>
+                      <w:lang w:val="ru-RU" w:eastAsia="ru-RU" w:bidi="en-US"/>
+                    </w:rPr>
+                  </w:pPr>
+                  <w:r>
+                    <w:rPr>
+                      <w:lang w:val="ru-RU" w:eastAsia="ru-RU" w:bidi="en-US"/>
+                    </w:rPr>
+                    <w:t>Navigeerimise selgus</w:t>
+                  </w:r>
+                </w:p>
+              </w:tc>
+            </w:tr>
+          </w:tbl>
+          <w:p>
+            <w:pPr>
+              <w:rPr>
+                <w:lang w:val="ru-RU" w:eastAsia="ru-RU" w:bidi="en-US"/>
+              </w:rPr>
+            </w:pPr>
+          </w:p>
+          <w:tbl>
+            <w:tblPr>
+              <w:tblW w:w="0" w:type="auto"/>
+              <w:tblCellSpacing w:w="15" w:type="dxa"/>
+              <w:tblCellMar>
+                <w:top w:w="15" w:type="dxa"/>
+                <w:left w:w="15" w:type="dxa"/>
+                <w:bottom w:w="15" w:type="dxa"/>
+                <w:right w:w="15" w:type="dxa"/>
+              </w:tblCellMar>
+              <w:tblLook w:val="04A0" w:firstRow="1" w:lastRow="0" w:firstColumn="1" w:lastColumn="0" w:noHBand="0" w:noVBand="1"/>
+            </w:tblPr>
+            <w:tblGrid>
+              <w:gridCol w:w="96"/>
+            </w:tblGrid>
+            <w:tr>
+              <w:trPr>
+                <w:tblCellSpacing w:w="15" w:type="dxa"/>
+              </w:trPr>
+              <w:tc>
+                <w:tcPr>
+                  <w:tcW w:w="0" w:type="auto"/>
+                  <w:vAlign w:val="center"/>
+                  <w:hideMark/>
+                </w:tcPr>
+                <w:p>
+                  <w:pPr>
+                    <w:rPr>
+                      <w:lang w:val="ru-RU" w:eastAsia="ru-RU" w:bidi="en-US"/>
+                    </w:rPr>
+                  </w:pPr>
+                </w:p>
+              </w:tc>
+            </w:tr>
+          </w:tbl>
+          <w:p/>
+        </w:tc>
+        <w:tc>
+          <w:tcPr>
+            <w:tcW w:w="1610" w:type="dxa"/>
+          </w:tcPr>
+          <w:p>
+            <w:r>
+              <w:rPr>
+                <w:lang w:eastAsia="ru-RU" w:bidi="en-US"/>
+              </w:rPr>
+              <w:t>Hea</w:t>
+            </w:r>
+          </w:p>
+        </w:tc>
+        <w:tc>
+          <w:tcPr>
+            <w:tcW w:w="1650" w:type="dxa"/>
+          </w:tcPr>
+          <w:p>
+            <w:r>
+              <w:rPr>
+                <w:lang w:eastAsia="ru-RU" w:bidi="en-US"/>
+              </w:rPr>
+              <w:t>Keskmine</w:t>
+            </w:r>
+          </w:p>
+        </w:tc>
+        <w:tc>
+          <w:tcPr>
+            <w:tcW w:w="1690" w:type="dxa"/>
+          </w:tcPr>
+          <w:p>
+            <w:r>
+              <w:rPr>
+                <w:lang w:eastAsia="ru-RU" w:bidi="en-US"/>
+              </w:rPr>
+              <w:t>Keskmine</w:t>
+            </w:r>
+          </w:p>
+        </w:tc>
+        <w:tc>
+          <w:tcPr>
+            <w:tcW w:w="1747" w:type="dxa"/>
+          </w:tcPr>
+          <w:tbl>
+            <w:tblPr>
+              <w:tblW w:w="0" w:type="auto"/>
+              <w:tblCellSpacing w:w="15" w:type="dxa"/>
+              <w:tblCellMar>
+                <w:top w:w="15" w:type="dxa"/>
+                <w:left w:w="15" w:type="dxa"/>
+                <w:bottom w:w="15" w:type="dxa"/>
+                <w:right w:w="15" w:type="dxa"/>
+              </w:tblCellMar>
+              <w:tblLook w:val="04A0" w:firstRow="1" w:lastRow="0" w:firstColumn="1" w:lastColumn="0" w:noHBand="0" w:noVBand="1"/>
+            </w:tblPr>
+            <w:tblGrid>
+              <w:gridCol w:w="1500"/>
+            </w:tblGrid>
+            <w:tr>
+              <w:trPr>
+                <w:tblCellSpacing w:w="15" w:type="dxa"/>
+              </w:trPr>
+              <w:tc>
+                <w:tcPr>
+                  <w:tcW w:w="0" w:type="auto"/>
+                  <w:vAlign w:val="center"/>
+                  <w:hideMark/>
+                </w:tcPr>
+                <w:p>
+                  <w:pPr>
+                    <w:rPr>
+                      <w:lang w:val="ru-RU" w:eastAsia="ru-RU" w:bidi="en-US"/>
+                    </w:rPr>
+                  </w:pPr>
+                  <w:r>
+                    <w:rPr>
+                      <w:lang w:val="ru-RU" w:eastAsia="ru-RU" w:bidi="en-US"/>
+                    </w:rPr>
+                    <w:t>Hea (SPA, lihtne menüü)</w:t>
+                  </w:r>
+                </w:p>
+              </w:tc>
+            </w:tr>
+          </w:tbl>
+          <w:p>
+            <w:pPr>
+              <w:rPr>
+                <w:lang w:val="ru-RU" w:eastAsia="ru-RU" w:bidi="en-US"/>
+              </w:rPr>
+            </w:pPr>
+          </w:p>
+          <w:tbl>
+            <w:tblPr>
+              <w:tblW w:w="0" w:type="auto"/>
+              <w:tblCellSpacing w:w="15" w:type="dxa"/>
+              <w:tblCellMar>
+                <w:top w:w="15" w:type="dxa"/>
+                <w:left w:w="15" w:type="dxa"/>
+                <w:bottom w:w="15" w:type="dxa"/>
+                <w:right w:w="15" w:type="dxa"/>
+              </w:tblCellMar>
+              <w:tblLook w:val="04A0" w:firstRow="1" w:lastRow="0" w:firstColumn="1" w:lastColumn="0" w:noHBand="0" w:noVBand="1"/>
+            </w:tblPr>
+            <w:tblGrid>
+              <w:gridCol w:w="96"/>
+            </w:tblGrid>
+            <w:tr>
+              <w:trPr>
+                <w:tblCellSpacing w:w="15" w:type="dxa"/>
+              </w:trPr>
+              <w:tc>
+                <w:tcPr>
+                  <w:tcW w:w="0" w:type="auto"/>
+                  <w:vAlign w:val="center"/>
+                  <w:hideMark/>
+                </w:tcPr>
+                <w:p>
+                  <w:pPr>
+                    <w:rPr>
+                      <w:lang w:val="ru-RU" w:eastAsia="ru-RU" w:bidi="en-US"/>
+                    </w:rPr>
+                  </w:pPr>
+                </w:p>
+              </w:tc>
+            </w:tr>
+          </w:tbl>
+          <w:p/>
+          <w:p>
+            <w:pPr>
+              <w:rPr>
+                <w:lang w:val="en-GB" w:eastAsia="ru-RU" w:bidi="en-US"/>
+              </w:rPr>
+            </w:pPr>
+          </w:p>
+        </w:tc>
+      </w:tr>
+      <w:tr>
+        <w:tc>
+          <w:tcPr>
+            <w:tcW w:w="2081" w:type="dxa"/>
+          </w:tcPr>
+          <w:tbl>
+            <w:tblPr>
+              <w:tblW w:w="0" w:type="auto"/>
+              <w:tblCellSpacing w:w="15" w:type="dxa"/>
+              <w:tblCellMar>
+                <w:top w:w="15" w:type="dxa"/>
+                <w:left w:w="15" w:type="dxa"/>
+                <w:bottom w:w="15" w:type="dxa"/>
+                <w:right w:w="15" w:type="dxa"/>
+              </w:tblCellMar>
+              <w:tblLook w:val="04A0" w:firstRow="1" w:lastRow="0" w:firstColumn="1" w:lastColumn="0" w:noHBand="0" w:noVBand="1"/>
+            </w:tblPr>
+            <w:tblGrid>
+              <w:gridCol w:w="1865"/>
+            </w:tblGrid>
+            <w:tr>
+              <w:trPr>
+                <w:tblCellSpacing w:w="15" w:type="dxa"/>
+              </w:trPr>
+              <w:tc>
+                <w:tcPr>
+                  <w:tcW w:w="0" w:type="auto"/>
+                  <w:vAlign w:val="center"/>
+                  <w:hideMark/>
+                </w:tcPr>
+                <w:p>
+                  <w:pPr>
+                    <w:rPr>
+                      <w:lang w:val="ru-RU" w:eastAsia="ru-RU" w:bidi="en-US"/>
+                    </w:rPr>
+                  </w:pPr>
+                  <w:r>
+                    <w:rPr>
+                      <w:lang w:val="ru-RU" w:eastAsia="ru-RU" w:bidi="en-US"/>
+                    </w:rPr>
+                    <w:t>Mobiiliversiooni olemasolu</w:t>
+                  </w:r>
+                </w:p>
+              </w:tc>
+            </w:tr>
+          </w:tbl>
+          <w:p>
+            <w:pPr>
+              <w:rPr>
+                <w:lang w:val="ru-RU" w:eastAsia="ru-RU" w:bidi="en-US"/>
+              </w:rPr>
+            </w:pPr>
+          </w:p>
+          <w:tbl>
+            <w:tblPr>
+              <w:tblW w:w="0" w:type="auto"/>
+              <w:tblCellSpacing w:w="15" w:type="dxa"/>
+              <w:tblCellMar>
+                <w:top w:w="15" w:type="dxa"/>
+                <w:left w:w="15" w:type="dxa"/>
+                <w:bottom w:w="15" w:type="dxa"/>
+                <w:right w:w="15" w:type="dxa"/>
+              </w:tblCellMar>
+              <w:tblLook w:val="04A0" w:firstRow="1" w:lastRow="0" w:firstColumn="1" w:lastColumn="0" w:noHBand="0" w:noVBand="1"/>
+            </w:tblPr>
+            <w:tblGrid>
+              <w:gridCol w:w="96"/>
+            </w:tblGrid>
+            <w:tr>
+              <w:trPr>
+                <w:tblCellSpacing w:w="15" w:type="dxa"/>
+              </w:trPr>
+              <w:tc>
+                <w:tcPr>
+                  <w:tcW w:w="0" w:type="auto"/>
+                  <w:vAlign w:val="center"/>
+                  <w:hideMark/>
+                </w:tcPr>
+                <w:p>
+                  <w:pPr>
+                    <w:rPr>
+                      <w:lang w:val="ru-RU" w:eastAsia="ru-RU" w:bidi="en-US"/>
+                    </w:rPr>
+                  </w:pPr>
+                </w:p>
+              </w:tc>
+            </w:tr>
+          </w:tbl>
+          <w:p/>
+        </w:tc>
+        <w:tc>
+          <w:tcPr>
+            <w:tcW w:w="1610" w:type="dxa"/>
+          </w:tcPr>
+          <w:p>
+            <w:r>
+              <w:t>Jah</w:t>
+            </w:r>
+          </w:p>
+        </w:tc>
+        <w:tc>
+          <w:tcPr>
+            <w:tcW w:w="1650" w:type="dxa"/>
+          </w:tcPr>
+          <w:p>
+            <w:r>
+              <w:rPr>
+                <w:lang w:eastAsia="ru-RU" w:bidi="en-US"/>
+              </w:rPr>
+              <w:t>Ei</w:t>
+            </w:r>
+          </w:p>
+        </w:tc>
+        <w:tc>
+          <w:tcPr>
+            <w:tcW w:w="1690" w:type="dxa"/>
+          </w:tcPr>
+          <w:p>
+            <w:r>
+              <w:rPr>
+                <w:lang w:eastAsia="ru-RU" w:bidi="en-US"/>
+              </w:rPr>
+              <w:t>Ei</w:t>
+            </w:r>
+          </w:p>
+        </w:tc>
+        <w:tc>
+          <w:tcPr>
+            <w:tcW w:w="1747" w:type="dxa"/>
+          </w:tcPr>
+          <w:tbl>
+            <w:tblPr>
+              <w:tblW w:w="0" w:type="auto"/>
+              <w:tblCellSpacing w:w="15" w:type="dxa"/>
+              <w:tblCellMar>
+                <w:top w:w="15" w:type="dxa"/>
+                <w:left w:w="15" w:type="dxa"/>
+                <w:bottom w:w="15" w:type="dxa"/>
+                <w:right w:w="15" w:type="dxa"/>
+              </w:tblCellMar>
+              <w:tblLook w:val="04A0" w:firstRow="1" w:lastRow="0" w:firstColumn="1" w:lastColumn="0" w:noHBand="0" w:noVBand="1"/>
+            </w:tblPr>
+            <w:tblGrid>
+              <w:gridCol w:w="1500"/>
+            </w:tblGrid>
+            <w:tr>
+              <w:trPr>
+                <w:tblCellSpacing w:w="15" w:type="dxa"/>
+              </w:trPr>
+              <w:tc>
+                <w:tcPr>
+                  <w:tcW w:w="0" w:type="auto"/>
+                  <w:vAlign w:val="center"/>
+                  <w:hideMark/>
+                </w:tcPr>
+                <w:p>
+                  <w:pPr>
+                    <w:rPr>
+                      <w:lang w:val="ru-RU" w:eastAsia="ru-RU" w:bidi="en-US"/>
+                    </w:rPr>
+                  </w:pPr>
+                  <w:r>
+                    <w:rPr>
+                      <w:lang w:val="ru-RU" w:eastAsia="ru-RU" w:bidi="en-US"/>
+                    </w:rPr>
+                    <w:t>Jah (responsive SPA)</w:t>
+                  </w:r>
+                </w:p>
+              </w:tc>
+            </w:tr>
+          </w:tbl>
+          <w:p>
+            <w:pPr>
+              <w:rPr>
+                <w:lang w:val="ru-RU" w:eastAsia="ru-RU" w:bidi="en-US"/>
+              </w:rPr>
+            </w:pPr>
+          </w:p>
+          <w:tbl>
+            <w:tblPr>
+              <w:tblW w:w="0" w:type="auto"/>
+              <w:tblCellSpacing w:w="15" w:type="dxa"/>
+              <w:tblCellMar>
+                <w:top w:w="15" w:type="dxa"/>
+                <w:left w:w="15" w:type="dxa"/>
+                <w:bottom w:w="15" w:type="dxa"/>
+                <w:right w:w="15" w:type="dxa"/>
+              </w:tblCellMar>
+              <w:tblLook w:val="04A0" w:firstRow="1" w:lastRow="0" w:firstColumn="1" w:lastColumn="0" w:noHBand="0" w:noVBand="1"/>
+            </w:tblPr>
+            <w:tblGrid>
+              <w:gridCol w:w="96"/>
+            </w:tblGrid>
+            <w:tr>
+              <w:trPr>
+                <w:tblCellSpacing w:w="15" w:type="dxa"/>
+              </w:trPr>
+              <w:tc>
+                <w:tcPr>
+                  <w:tcW w:w="0" w:type="auto"/>
+                  <w:vAlign w:val="center"/>
+                  <w:hideMark/>
+                </w:tcPr>
+                <w:p>
+                  <w:pPr>
+                    <w:rPr>
+                      <w:lang w:val="ru-RU" w:eastAsia="ru-RU" w:bidi="en-US"/>
+                    </w:rPr>
+                  </w:pPr>
+                </w:p>
+              </w:tc>
+            </w:tr>
+          </w:tbl>
+          <w:p/>
+        </w:tc>
+      </w:tr>
+    </w:tbl>
+    <w:p>
+      <w:pPr>
+        <w:pStyle w:val="BodyText"/>
+        <w:rPr>
+          <w:lang w:val="et-EE"/>
+        </w:rPr>
+      </w:pPr>
     </w:p>
     <w:p>
       <w:pPr>
@@ -27664,7 +29839,7 @@
         </w:rPr>
         <w:t xml:space="preserve">. Proceedings of the 2024 International Seminar on Intelligent Technology and Its Applications (ISITIA). IEEE. </w:t>
       </w:r>
-      <w:hyperlink r:id="rId25" w:history="1">
+      <w:hyperlink r:id="rId26" w:history="1">
         <w:r>
           <w:rPr>
             <w:rStyle w:val="Hyperlink"/>
@@ -27723,7 +29898,7 @@
         </w:rPr>
         <w:t xml:space="preserve">, 5(1), 15–24. </w:t>
       </w:r>
-      <w:hyperlink r:id="rId26" w:tgtFrame="_new" w:history="1">
+      <w:hyperlink r:id="rId27" w:tgtFrame="_new" w:history="1">
         <w:r>
           <w:rPr>
             <w:rStyle w:val="Hyperlink"/>
@@ -28133,7 +30308,7 @@
         </w:rPr>
         <w:t xml:space="preserve">, 16(39). </w:t>
       </w:r>
-      <w:hyperlink r:id="rId27" w:history="1">
+      <w:hyperlink r:id="rId28" w:history="1">
         <w:r>
           <w:rPr>
             <w:rStyle w:val="Hyperlink"/>
@@ -28146,7 +30321,7 @@
       </w:hyperlink>
     </w:p>
     <w:sectPr>
-      <w:footerReference w:type="default" r:id="rId28"/>
+      <w:footerReference w:type="default" r:id="rId29"/>
       <w:pgSz w:w="11907" w:h="16840" w:code="9"/>
       <w:pgMar w:top="1418" w:right="1418" w:bottom="1418" w:left="1701" w:header="709" w:footer="709" w:gutter="0"/>
       <w:cols w:space="708"/>
@@ -33967,6 +36142,155 @@
     </w:lvl>
   </w:abstractNum>
   <w:abstractNum w:abstractNumId="44" w15:restartNumberingAfterBreak="0">
+    <w:nsid w:val="2D2361D6"/>
+    <w:multiLevelType w:val="multilevel"/>
+    <w:tmpl w:val="2B26D57E"/>
+    <w:lvl w:ilvl="0">
+      <w:start w:val="1"/>
+      <w:numFmt w:val="bullet"/>
+      <w:lvlText w:val=""/>
+      <w:lvlJc w:val="left"/>
+      <w:pPr>
+        <w:tabs>
+          <w:tab w:val="num" w:pos="720"/>
+        </w:tabs>
+        <w:ind w:left="720" w:hanging="360"/>
+      </w:pPr>
+      <w:rPr>
+        <w:rFonts w:ascii="Symbol" w:hAnsi="Symbol" w:hint="default"/>
+        <w:sz w:val="20"/>
+      </w:rPr>
+    </w:lvl>
+    <w:lvl w:ilvl="1" w:tentative="1">
+      <w:start w:val="1"/>
+      <w:numFmt w:val="bullet"/>
+      <w:lvlText w:val="o"/>
+      <w:lvlJc w:val="left"/>
+      <w:pPr>
+        <w:tabs>
+          <w:tab w:val="num" w:pos="1440"/>
+        </w:tabs>
+        <w:ind w:left="1440" w:hanging="360"/>
+      </w:pPr>
+      <w:rPr>
+        <w:rFonts w:ascii="Courier New" w:hAnsi="Courier New" w:hint="default"/>
+        <w:sz w:val="20"/>
+      </w:rPr>
+    </w:lvl>
+    <w:lvl w:ilvl="2" w:tentative="1">
+      <w:start w:val="1"/>
+      <w:numFmt w:val="bullet"/>
+      <w:lvlText w:val=""/>
+      <w:lvlJc w:val="left"/>
+      <w:pPr>
+        <w:tabs>
+          <w:tab w:val="num" w:pos="2160"/>
+        </w:tabs>
+        <w:ind w:left="2160" w:hanging="360"/>
+      </w:pPr>
+      <w:rPr>
+        <w:rFonts w:ascii="Wingdings" w:hAnsi="Wingdings" w:hint="default"/>
+        <w:sz w:val="20"/>
+      </w:rPr>
+    </w:lvl>
+    <w:lvl w:ilvl="3" w:tentative="1">
+      <w:start w:val="1"/>
+      <w:numFmt w:val="bullet"/>
+      <w:lvlText w:val=""/>
+      <w:lvlJc w:val="left"/>
+      <w:pPr>
+        <w:tabs>
+          <w:tab w:val="num" w:pos="2880"/>
+        </w:tabs>
+        <w:ind w:left="2880" w:hanging="360"/>
+      </w:pPr>
+      <w:rPr>
+        <w:rFonts w:ascii="Wingdings" w:hAnsi="Wingdings" w:hint="default"/>
+        <w:sz w:val="20"/>
+      </w:rPr>
+    </w:lvl>
+    <w:lvl w:ilvl="4" w:tentative="1">
+      <w:start w:val="1"/>
+      <w:numFmt w:val="bullet"/>
+      <w:lvlText w:val=""/>
+      <w:lvlJc w:val="left"/>
+      <w:pPr>
+        <w:tabs>
+          <w:tab w:val="num" w:pos="3600"/>
+        </w:tabs>
+        <w:ind w:left="3600" w:hanging="360"/>
+      </w:pPr>
+      <w:rPr>
+        <w:rFonts w:ascii="Wingdings" w:hAnsi="Wingdings" w:hint="default"/>
+        <w:sz w:val="20"/>
+      </w:rPr>
+    </w:lvl>
+    <w:lvl w:ilvl="5" w:tentative="1">
+      <w:start w:val="1"/>
+      <w:numFmt w:val="bullet"/>
+      <w:lvlText w:val=""/>
+      <w:lvlJc w:val="left"/>
+      <w:pPr>
+        <w:tabs>
+          <w:tab w:val="num" w:pos="4320"/>
+        </w:tabs>
+        <w:ind w:left="4320" w:hanging="360"/>
+      </w:pPr>
+      <w:rPr>
+        <w:rFonts w:ascii="Wingdings" w:hAnsi="Wingdings" w:hint="default"/>
+        <w:sz w:val="20"/>
+      </w:rPr>
+    </w:lvl>
+    <w:lvl w:ilvl="6" w:tentative="1">
+      <w:start w:val="1"/>
+      <w:numFmt w:val="bullet"/>
+      <w:lvlText w:val=""/>
+      <w:lvlJc w:val="left"/>
+      <w:pPr>
+        <w:tabs>
+          <w:tab w:val="num" w:pos="5040"/>
+        </w:tabs>
+        <w:ind w:left="5040" w:hanging="360"/>
+      </w:pPr>
+      <w:rPr>
+        <w:rFonts w:ascii="Wingdings" w:hAnsi="Wingdings" w:hint="default"/>
+        <w:sz w:val="20"/>
+      </w:rPr>
+    </w:lvl>
+    <w:lvl w:ilvl="7" w:tentative="1">
+      <w:start w:val="1"/>
+      <w:numFmt w:val="bullet"/>
+      <w:lvlText w:val=""/>
+      <w:lvlJc w:val="left"/>
+      <w:pPr>
+        <w:tabs>
+          <w:tab w:val="num" w:pos="5760"/>
+        </w:tabs>
+        <w:ind w:left="5760" w:hanging="360"/>
+      </w:pPr>
+      <w:rPr>
+        <w:rFonts w:ascii="Wingdings" w:hAnsi="Wingdings" w:hint="default"/>
+        <w:sz w:val="20"/>
+      </w:rPr>
+    </w:lvl>
+    <w:lvl w:ilvl="8" w:tentative="1">
+      <w:start w:val="1"/>
+      <w:numFmt w:val="bullet"/>
+      <w:lvlText w:val=""/>
+      <w:lvlJc w:val="left"/>
+      <w:pPr>
+        <w:tabs>
+          <w:tab w:val="num" w:pos="6480"/>
+        </w:tabs>
+        <w:ind w:left="6480" w:hanging="360"/>
+      </w:pPr>
+      <w:rPr>
+        <w:rFonts w:ascii="Wingdings" w:hAnsi="Wingdings" w:hint="default"/>
+        <w:sz w:val="20"/>
+      </w:rPr>
+    </w:lvl>
+  </w:abstractNum>
+  <w:abstractNum w:abstractNumId="45" w15:restartNumberingAfterBreak="0">
     <w:nsid w:val="327A280E"/>
     <w:multiLevelType w:val="hybridMultilevel"/>
     <w:tmpl w:val="2A9867FC"/>
@@ -34079,7 +36403,7 @@
       </w:rPr>
     </w:lvl>
   </w:abstractNum>
-  <w:abstractNum w:abstractNumId="45" w15:restartNumberingAfterBreak="0">
+  <w:abstractNum w:abstractNumId="46" w15:restartNumberingAfterBreak="0">
     <w:nsid w:val="327A3459"/>
     <w:multiLevelType w:val="hybridMultilevel"/>
     <w:tmpl w:val="FEC0C782"/>
@@ -34192,7 +36516,7 @@
       </w:rPr>
     </w:lvl>
   </w:abstractNum>
-  <w:abstractNum w:abstractNumId="46" w15:restartNumberingAfterBreak="0">
+  <w:abstractNum w:abstractNumId="47" w15:restartNumberingAfterBreak="0">
     <w:nsid w:val="34597D88"/>
     <w:multiLevelType w:val="multilevel"/>
     <w:tmpl w:val="36B63986"/>
@@ -34341,7 +36665,7 @@
       </w:rPr>
     </w:lvl>
   </w:abstractNum>
-  <w:abstractNum w:abstractNumId="47" w15:restartNumberingAfterBreak="0">
+  <w:abstractNum w:abstractNumId="48" w15:restartNumberingAfterBreak="0">
     <w:nsid w:val="34723D21"/>
     <w:multiLevelType w:val="hybridMultilevel"/>
     <w:tmpl w:val="4AFC1D88"/>
@@ -34432,7 +36756,7 @@
       </w:pPr>
     </w:lvl>
   </w:abstractNum>
-  <w:abstractNum w:abstractNumId="48" w15:restartNumberingAfterBreak="0">
+  <w:abstractNum w:abstractNumId="49" w15:restartNumberingAfterBreak="0">
     <w:nsid w:val="36A33758"/>
     <w:multiLevelType w:val="multilevel"/>
     <w:tmpl w:val="DC600B8A"/>
@@ -34581,7 +36905,7 @@
       </w:rPr>
     </w:lvl>
   </w:abstractNum>
-  <w:abstractNum w:abstractNumId="49" w15:restartNumberingAfterBreak="0">
+  <w:abstractNum w:abstractNumId="50" w15:restartNumberingAfterBreak="0">
     <w:nsid w:val="388B6881"/>
     <w:multiLevelType w:val="hybridMultilevel"/>
     <w:tmpl w:val="D0943438"/>
@@ -34694,7 +37018,7 @@
       </w:rPr>
     </w:lvl>
   </w:abstractNum>
-  <w:abstractNum w:abstractNumId="50" w15:restartNumberingAfterBreak="0">
+  <w:abstractNum w:abstractNumId="51" w15:restartNumberingAfterBreak="0">
     <w:nsid w:val="3A5F1F07"/>
     <w:multiLevelType w:val="multilevel"/>
     <w:tmpl w:val="0E3C77C6"/>
@@ -34807,7 +37131,7 @@
       </w:pPr>
     </w:lvl>
   </w:abstractNum>
-  <w:abstractNum w:abstractNumId="51" w15:restartNumberingAfterBreak="0">
+  <w:abstractNum w:abstractNumId="52" w15:restartNumberingAfterBreak="0">
     <w:nsid w:val="3AF80AB8"/>
     <w:multiLevelType w:val="multilevel"/>
     <w:tmpl w:val="D19E344A"/>
@@ -34956,7 +37280,156 @@
       </w:rPr>
     </w:lvl>
   </w:abstractNum>
-  <w:abstractNum w:abstractNumId="52" w15:restartNumberingAfterBreak="0">
+  <w:abstractNum w:abstractNumId="53" w15:restartNumberingAfterBreak="0">
+    <w:nsid w:val="3B3D51D3"/>
+    <w:multiLevelType w:val="multilevel"/>
+    <w:tmpl w:val="A3988C84"/>
+    <w:lvl w:ilvl="0">
+      <w:start w:val="1"/>
+      <w:numFmt w:val="bullet"/>
+      <w:lvlText w:val=""/>
+      <w:lvlJc w:val="left"/>
+      <w:pPr>
+        <w:tabs>
+          <w:tab w:val="num" w:pos="720"/>
+        </w:tabs>
+        <w:ind w:left="720" w:hanging="360"/>
+      </w:pPr>
+      <w:rPr>
+        <w:rFonts w:ascii="Symbol" w:hAnsi="Symbol" w:hint="default"/>
+        <w:sz w:val="20"/>
+      </w:rPr>
+    </w:lvl>
+    <w:lvl w:ilvl="1" w:tentative="1">
+      <w:start w:val="1"/>
+      <w:numFmt w:val="bullet"/>
+      <w:lvlText w:val="o"/>
+      <w:lvlJc w:val="left"/>
+      <w:pPr>
+        <w:tabs>
+          <w:tab w:val="num" w:pos="1440"/>
+        </w:tabs>
+        <w:ind w:left="1440" w:hanging="360"/>
+      </w:pPr>
+      <w:rPr>
+        <w:rFonts w:ascii="Courier New" w:hAnsi="Courier New" w:hint="default"/>
+        <w:sz w:val="20"/>
+      </w:rPr>
+    </w:lvl>
+    <w:lvl w:ilvl="2" w:tentative="1">
+      <w:start w:val="1"/>
+      <w:numFmt w:val="bullet"/>
+      <w:lvlText w:val=""/>
+      <w:lvlJc w:val="left"/>
+      <w:pPr>
+        <w:tabs>
+          <w:tab w:val="num" w:pos="2160"/>
+        </w:tabs>
+        <w:ind w:left="2160" w:hanging="360"/>
+      </w:pPr>
+      <w:rPr>
+        <w:rFonts w:ascii="Wingdings" w:hAnsi="Wingdings" w:hint="default"/>
+        <w:sz w:val="20"/>
+      </w:rPr>
+    </w:lvl>
+    <w:lvl w:ilvl="3" w:tentative="1">
+      <w:start w:val="1"/>
+      <w:numFmt w:val="bullet"/>
+      <w:lvlText w:val=""/>
+      <w:lvlJc w:val="left"/>
+      <w:pPr>
+        <w:tabs>
+          <w:tab w:val="num" w:pos="2880"/>
+        </w:tabs>
+        <w:ind w:left="2880" w:hanging="360"/>
+      </w:pPr>
+      <w:rPr>
+        <w:rFonts w:ascii="Wingdings" w:hAnsi="Wingdings" w:hint="default"/>
+        <w:sz w:val="20"/>
+      </w:rPr>
+    </w:lvl>
+    <w:lvl w:ilvl="4" w:tentative="1">
+      <w:start w:val="1"/>
+      <w:numFmt w:val="bullet"/>
+      <w:lvlText w:val=""/>
+      <w:lvlJc w:val="left"/>
+      <w:pPr>
+        <w:tabs>
+          <w:tab w:val="num" w:pos="3600"/>
+        </w:tabs>
+        <w:ind w:left="3600" w:hanging="360"/>
+      </w:pPr>
+      <w:rPr>
+        <w:rFonts w:ascii="Wingdings" w:hAnsi="Wingdings" w:hint="default"/>
+        <w:sz w:val="20"/>
+      </w:rPr>
+    </w:lvl>
+    <w:lvl w:ilvl="5" w:tentative="1">
+      <w:start w:val="1"/>
+      <w:numFmt w:val="bullet"/>
+      <w:lvlText w:val=""/>
+      <w:lvlJc w:val="left"/>
+      <w:pPr>
+        <w:tabs>
+          <w:tab w:val="num" w:pos="4320"/>
+        </w:tabs>
+        <w:ind w:left="4320" w:hanging="360"/>
+      </w:pPr>
+      <w:rPr>
+        <w:rFonts w:ascii="Wingdings" w:hAnsi="Wingdings" w:hint="default"/>
+        <w:sz w:val="20"/>
+      </w:rPr>
+    </w:lvl>
+    <w:lvl w:ilvl="6" w:tentative="1">
+      <w:start w:val="1"/>
+      <w:numFmt w:val="bullet"/>
+      <w:lvlText w:val=""/>
+      <w:lvlJc w:val="left"/>
+      <w:pPr>
+        <w:tabs>
+          <w:tab w:val="num" w:pos="5040"/>
+        </w:tabs>
+        <w:ind w:left="5040" w:hanging="360"/>
+      </w:pPr>
+      <w:rPr>
+        <w:rFonts w:ascii="Wingdings" w:hAnsi="Wingdings" w:hint="default"/>
+        <w:sz w:val="20"/>
+      </w:rPr>
+    </w:lvl>
+    <w:lvl w:ilvl="7" w:tentative="1">
+      <w:start w:val="1"/>
+      <w:numFmt w:val="bullet"/>
+      <w:lvlText w:val=""/>
+      <w:lvlJc w:val="left"/>
+      <w:pPr>
+        <w:tabs>
+          <w:tab w:val="num" w:pos="5760"/>
+        </w:tabs>
+        <w:ind w:left="5760" w:hanging="360"/>
+      </w:pPr>
+      <w:rPr>
+        <w:rFonts w:ascii="Wingdings" w:hAnsi="Wingdings" w:hint="default"/>
+        <w:sz w:val="20"/>
+      </w:rPr>
+    </w:lvl>
+    <w:lvl w:ilvl="8" w:tentative="1">
+      <w:start w:val="1"/>
+      <w:numFmt w:val="bullet"/>
+      <w:lvlText w:val=""/>
+      <w:lvlJc w:val="left"/>
+      <w:pPr>
+        <w:tabs>
+          <w:tab w:val="num" w:pos="6480"/>
+        </w:tabs>
+        <w:ind w:left="6480" w:hanging="360"/>
+      </w:pPr>
+      <w:rPr>
+        <w:rFonts w:ascii="Wingdings" w:hAnsi="Wingdings" w:hint="default"/>
+        <w:sz w:val="20"/>
+      </w:rPr>
+    </w:lvl>
+  </w:abstractNum>
+  <w:abstractNum w:abstractNumId="54" w15:restartNumberingAfterBreak="0">
     <w:nsid w:val="3F415596"/>
     <w:multiLevelType w:val="multilevel"/>
     <w:tmpl w:val="2F02D330"/>
@@ -35105,7 +37578,7 @@
       </w:rPr>
     </w:lvl>
   </w:abstractNum>
-  <w:abstractNum w:abstractNumId="53" w15:restartNumberingAfterBreak="0">
+  <w:abstractNum w:abstractNumId="55" w15:restartNumberingAfterBreak="0">
     <w:nsid w:val="401B0D65"/>
     <w:multiLevelType w:val="multilevel"/>
     <w:tmpl w:val="2020D3F6"/>
@@ -35254,7 +37727,7 @@
       </w:rPr>
     </w:lvl>
   </w:abstractNum>
-  <w:abstractNum w:abstractNumId="54" w15:restartNumberingAfterBreak="0">
+  <w:abstractNum w:abstractNumId="56" w15:restartNumberingAfterBreak="0">
     <w:nsid w:val="40C45D7D"/>
     <w:multiLevelType w:val="multilevel"/>
     <w:tmpl w:val="AF2A731C"/>
@@ -35403,7 +37876,7 @@
       </w:rPr>
     </w:lvl>
   </w:abstractNum>
-  <w:abstractNum w:abstractNumId="55" w15:restartNumberingAfterBreak="0">
+  <w:abstractNum w:abstractNumId="57" w15:restartNumberingAfterBreak="0">
     <w:nsid w:val="412027A1"/>
     <w:multiLevelType w:val="multilevel"/>
     <w:tmpl w:val="84B20B9E"/>
@@ -35508,7 +37981,7 @@
       </w:pPr>
     </w:lvl>
   </w:abstractNum>
-  <w:abstractNum w:abstractNumId="56" w15:restartNumberingAfterBreak="0">
+  <w:abstractNum w:abstractNumId="58" w15:restartNumberingAfterBreak="0">
     <w:nsid w:val="42A625C9"/>
     <w:multiLevelType w:val="hybridMultilevel"/>
     <w:tmpl w:val="A55AF2E0"/>
@@ -35621,7 +38094,7 @@
       </w:rPr>
     </w:lvl>
   </w:abstractNum>
-  <w:abstractNum w:abstractNumId="57" w15:restartNumberingAfterBreak="0">
+  <w:abstractNum w:abstractNumId="59" w15:restartNumberingAfterBreak="0">
     <w:nsid w:val="44B47FA0"/>
     <w:multiLevelType w:val="hybridMultilevel"/>
     <w:tmpl w:val="C07CC878"/>
@@ -35734,7 +38207,7 @@
       </w:rPr>
     </w:lvl>
   </w:abstractNum>
-  <w:abstractNum w:abstractNumId="58" w15:restartNumberingAfterBreak="0">
+  <w:abstractNum w:abstractNumId="60" w15:restartNumberingAfterBreak="0">
     <w:nsid w:val="44B93294"/>
     <w:multiLevelType w:val="singleLevel"/>
     <w:tmpl w:val="350C6D62"/>
@@ -35796,7 +38269,7 @@
       </w:rPr>
     </w:lvl>
   </w:abstractNum>
-  <w:abstractNum w:abstractNumId="59" w15:restartNumberingAfterBreak="0">
+  <w:abstractNum w:abstractNumId="61" w15:restartNumberingAfterBreak="0">
     <w:nsid w:val="44FD5487"/>
     <w:multiLevelType w:val="hybridMultilevel"/>
     <w:tmpl w:val="EF66A6AA"/>
@@ -35909,7 +38382,7 @@
       </w:rPr>
     </w:lvl>
   </w:abstractNum>
-  <w:abstractNum w:abstractNumId="60" w15:restartNumberingAfterBreak="0">
+  <w:abstractNum w:abstractNumId="62" w15:restartNumberingAfterBreak="0">
     <w:nsid w:val="45686B7B"/>
     <w:multiLevelType w:val="multilevel"/>
     <w:tmpl w:val="C1EC05C0"/>
@@ -36058,7 +38531,7 @@
       </w:rPr>
     </w:lvl>
   </w:abstractNum>
-  <w:abstractNum w:abstractNumId="61" w15:restartNumberingAfterBreak="0">
+  <w:abstractNum w:abstractNumId="63" w15:restartNumberingAfterBreak="0">
     <w:nsid w:val="45C13162"/>
     <w:multiLevelType w:val="multilevel"/>
     <w:tmpl w:val="4E88315E"/>
@@ -36171,7 +38644,7 @@
       </w:pPr>
     </w:lvl>
   </w:abstractNum>
-  <w:abstractNum w:abstractNumId="62" w15:restartNumberingAfterBreak="0">
+  <w:abstractNum w:abstractNumId="64" w15:restartNumberingAfterBreak="0">
     <w:nsid w:val="45C25A12"/>
     <w:multiLevelType w:val="multilevel"/>
     <w:tmpl w:val="5F48B992"/>
@@ -36284,7 +38757,7 @@
       </w:pPr>
     </w:lvl>
   </w:abstractNum>
-  <w:abstractNum w:abstractNumId="63" w15:restartNumberingAfterBreak="0">
+  <w:abstractNum w:abstractNumId="65" w15:restartNumberingAfterBreak="0">
     <w:nsid w:val="48510619"/>
     <w:multiLevelType w:val="multilevel"/>
     <w:tmpl w:val="623C1720"/>
@@ -36371,7 +38844,7 @@
       </w:pPr>
     </w:lvl>
   </w:abstractNum>
-  <w:abstractNum w:abstractNumId="64" w15:restartNumberingAfterBreak="0">
+  <w:abstractNum w:abstractNumId="66" w15:restartNumberingAfterBreak="0">
     <w:nsid w:val="486C1D50"/>
     <w:multiLevelType w:val="multilevel"/>
     <w:tmpl w:val="4DD2CEC8"/>
@@ -36529,7 +39002,7 @@
       </w:rPr>
     </w:lvl>
   </w:abstractNum>
-  <w:abstractNum w:abstractNumId="65" w15:restartNumberingAfterBreak="0">
+  <w:abstractNum w:abstractNumId="67" w15:restartNumberingAfterBreak="0">
     <w:nsid w:val="48786961"/>
     <w:multiLevelType w:val="hybridMultilevel"/>
     <w:tmpl w:val="E4BC9FF2"/>
@@ -36642,7 +39115,7 @@
       </w:rPr>
     </w:lvl>
   </w:abstractNum>
-  <w:abstractNum w:abstractNumId="66" w15:restartNumberingAfterBreak="0">
+  <w:abstractNum w:abstractNumId="68" w15:restartNumberingAfterBreak="0">
     <w:nsid w:val="49EF123A"/>
     <w:multiLevelType w:val="hybridMultilevel"/>
     <w:tmpl w:val="D3200D9E"/>
@@ -36755,7 +39228,7 @@
       </w:rPr>
     </w:lvl>
   </w:abstractNum>
-  <w:abstractNum w:abstractNumId="67" w15:restartNumberingAfterBreak="0">
+  <w:abstractNum w:abstractNumId="69" w15:restartNumberingAfterBreak="0">
     <w:nsid w:val="4C175B06"/>
     <w:multiLevelType w:val="multilevel"/>
     <w:tmpl w:val="5FE65E2A"/>
@@ -36904,7 +39377,7 @@
       </w:rPr>
     </w:lvl>
   </w:abstractNum>
-  <w:abstractNum w:abstractNumId="68" w15:restartNumberingAfterBreak="0">
+  <w:abstractNum w:abstractNumId="70" w15:restartNumberingAfterBreak="0">
     <w:nsid w:val="4D58795A"/>
     <w:multiLevelType w:val="hybridMultilevel"/>
     <w:tmpl w:val="65D875FE"/>
@@ -37017,7 +39490,7 @@
       </w:rPr>
     </w:lvl>
   </w:abstractNum>
-  <w:abstractNum w:abstractNumId="69" w15:restartNumberingAfterBreak="0">
+  <w:abstractNum w:abstractNumId="71" w15:restartNumberingAfterBreak="0">
     <w:nsid w:val="4E6D660E"/>
     <w:multiLevelType w:val="multilevel"/>
     <w:tmpl w:val="CA269994"/>
@@ -37166,7 +39639,7 @@
       </w:rPr>
     </w:lvl>
   </w:abstractNum>
-  <w:abstractNum w:abstractNumId="70" w15:restartNumberingAfterBreak="0">
+  <w:abstractNum w:abstractNumId="72" w15:restartNumberingAfterBreak="0">
     <w:nsid w:val="4F1D4FBF"/>
     <w:multiLevelType w:val="hybridMultilevel"/>
     <w:tmpl w:val="4F70F8FA"/>
@@ -37279,7 +39752,7 @@
       </w:rPr>
     </w:lvl>
   </w:abstractNum>
-  <w:abstractNum w:abstractNumId="71" w15:restartNumberingAfterBreak="0">
+  <w:abstractNum w:abstractNumId="73" w15:restartNumberingAfterBreak="0">
     <w:nsid w:val="4FAD5949"/>
     <w:multiLevelType w:val="hybridMultilevel"/>
     <w:tmpl w:val="3E3CE2A6"/>
@@ -37365,7 +39838,7 @@
       </w:pPr>
     </w:lvl>
   </w:abstractNum>
-  <w:abstractNum w:abstractNumId="72" w15:restartNumberingAfterBreak="0">
+  <w:abstractNum w:abstractNumId="74" w15:restartNumberingAfterBreak="0">
     <w:nsid w:val="50453986"/>
     <w:multiLevelType w:val="multilevel"/>
     <w:tmpl w:val="20D864DC"/>
@@ -37514,7 +39987,7 @@
       </w:rPr>
     </w:lvl>
   </w:abstractNum>
-  <w:abstractNum w:abstractNumId="73" w15:restartNumberingAfterBreak="0">
+  <w:abstractNum w:abstractNumId="75" w15:restartNumberingAfterBreak="0">
     <w:nsid w:val="518059CD"/>
     <w:multiLevelType w:val="hybridMultilevel"/>
     <w:tmpl w:val="696A95B4"/>
@@ -37627,7 +40100,7 @@
       </w:rPr>
     </w:lvl>
   </w:abstractNum>
-  <w:abstractNum w:abstractNumId="74" w15:restartNumberingAfterBreak="0">
+  <w:abstractNum w:abstractNumId="76" w15:restartNumberingAfterBreak="0">
     <w:nsid w:val="522A4F40"/>
     <w:multiLevelType w:val="multilevel"/>
     <w:tmpl w:val="3A540440"/>
@@ -37776,7 +40249,7 @@
       </w:rPr>
     </w:lvl>
   </w:abstractNum>
-  <w:abstractNum w:abstractNumId="75" w15:restartNumberingAfterBreak="0">
+  <w:abstractNum w:abstractNumId="77" w15:restartNumberingAfterBreak="0">
     <w:nsid w:val="52B94488"/>
     <w:multiLevelType w:val="hybridMultilevel"/>
     <w:tmpl w:val="D384E6D8"/>
@@ -37889,7 +40362,7 @@
       </w:rPr>
     </w:lvl>
   </w:abstractNum>
-  <w:abstractNum w:abstractNumId="76" w15:restartNumberingAfterBreak="0">
+  <w:abstractNum w:abstractNumId="78" w15:restartNumberingAfterBreak="0">
     <w:nsid w:val="5384376D"/>
     <w:multiLevelType w:val="multilevel"/>
     <w:tmpl w:val="F95E5898"/>
@@ -38038,7 +40511,7 @@
       </w:rPr>
     </w:lvl>
   </w:abstractNum>
-  <w:abstractNum w:abstractNumId="77" w15:restartNumberingAfterBreak="0">
+  <w:abstractNum w:abstractNumId="79" w15:restartNumberingAfterBreak="0">
     <w:nsid w:val="53965BFF"/>
     <w:multiLevelType w:val="multilevel"/>
     <w:tmpl w:val="EF94B274"/>
@@ -38154,7 +40627,7 @@
       </w:pPr>
     </w:lvl>
   </w:abstractNum>
-  <w:abstractNum w:abstractNumId="78" w15:restartNumberingAfterBreak="0">
+  <w:abstractNum w:abstractNumId="80" w15:restartNumberingAfterBreak="0">
     <w:nsid w:val="54FA4966"/>
     <w:multiLevelType w:val="multilevel"/>
     <w:tmpl w:val="36B65396"/>
@@ -38303,7 +40776,7 @@
       </w:rPr>
     </w:lvl>
   </w:abstractNum>
-  <w:abstractNum w:abstractNumId="79" w15:restartNumberingAfterBreak="0">
+  <w:abstractNum w:abstractNumId="81" w15:restartNumberingAfterBreak="0">
     <w:nsid w:val="558525EB"/>
     <w:multiLevelType w:val="multilevel"/>
     <w:tmpl w:val="C1EC05C0"/>
@@ -38452,7 +40925,7 @@
       </w:rPr>
     </w:lvl>
   </w:abstractNum>
-  <w:abstractNum w:abstractNumId="80" w15:restartNumberingAfterBreak="0">
+  <w:abstractNum w:abstractNumId="82" w15:restartNumberingAfterBreak="0">
     <w:nsid w:val="58EB7CCC"/>
     <w:multiLevelType w:val="multilevel"/>
     <w:tmpl w:val="FA1E0D0E"/>
@@ -38601,7 +41074,7 @@
       </w:rPr>
     </w:lvl>
   </w:abstractNum>
-  <w:abstractNum w:abstractNumId="81" w15:restartNumberingAfterBreak="0">
+  <w:abstractNum w:abstractNumId="83" w15:restartNumberingAfterBreak="0">
     <w:nsid w:val="5D2E7E84"/>
     <w:multiLevelType w:val="multilevel"/>
     <w:tmpl w:val="BA803718"/>
@@ -38750,7 +41223,7 @@
       </w:rPr>
     </w:lvl>
   </w:abstractNum>
-  <w:abstractNum w:abstractNumId="82" w15:restartNumberingAfterBreak="0">
+  <w:abstractNum w:abstractNumId="84" w15:restartNumberingAfterBreak="0">
     <w:nsid w:val="5D5A1B18"/>
     <w:multiLevelType w:val="hybridMultilevel"/>
     <w:tmpl w:val="0D108A34"/>
@@ -38863,7 +41336,7 @@
       </w:rPr>
     </w:lvl>
   </w:abstractNum>
-  <w:abstractNum w:abstractNumId="83" w15:restartNumberingAfterBreak="0">
+  <w:abstractNum w:abstractNumId="85" w15:restartNumberingAfterBreak="0">
     <w:nsid w:val="5D7E7C5A"/>
     <w:multiLevelType w:val="hybridMultilevel"/>
     <w:tmpl w:val="92AEA03E"/>
@@ -38976,7 +41449,7 @@
       </w:rPr>
     </w:lvl>
   </w:abstractNum>
-  <w:abstractNum w:abstractNumId="84" w15:restartNumberingAfterBreak="0">
+  <w:abstractNum w:abstractNumId="86" w15:restartNumberingAfterBreak="0">
     <w:nsid w:val="5F965295"/>
     <w:multiLevelType w:val="multilevel"/>
     <w:tmpl w:val="F956F4A4"/>
@@ -39089,7 +41562,7 @@
       </w:pPr>
     </w:lvl>
   </w:abstractNum>
-  <w:abstractNum w:abstractNumId="85" w15:restartNumberingAfterBreak="0">
+  <w:abstractNum w:abstractNumId="87" w15:restartNumberingAfterBreak="0">
     <w:nsid w:val="60D92534"/>
     <w:multiLevelType w:val="multilevel"/>
     <w:tmpl w:val="D6AC4398"/>
@@ -39238,7 +41711,7 @@
       </w:rPr>
     </w:lvl>
   </w:abstractNum>
-  <w:abstractNum w:abstractNumId="86" w15:restartNumberingAfterBreak="0">
+  <w:abstractNum w:abstractNumId="88" w15:restartNumberingAfterBreak="0">
     <w:nsid w:val="62FD53DC"/>
     <w:multiLevelType w:val="multilevel"/>
     <w:tmpl w:val="0419001D"/>
@@ -39324,7 +41797,7 @@
       </w:pPr>
     </w:lvl>
   </w:abstractNum>
-  <w:abstractNum w:abstractNumId="87" w15:restartNumberingAfterBreak="0">
+  <w:abstractNum w:abstractNumId="89" w15:restartNumberingAfterBreak="0">
     <w:nsid w:val="633B1630"/>
     <w:multiLevelType w:val="hybridMultilevel"/>
     <w:tmpl w:val="C43478E2"/>
@@ -39437,7 +41910,7 @@
       </w:rPr>
     </w:lvl>
   </w:abstractNum>
-  <w:abstractNum w:abstractNumId="88" w15:restartNumberingAfterBreak="0">
+  <w:abstractNum w:abstractNumId="90" w15:restartNumberingAfterBreak="0">
     <w:nsid w:val="64E56444"/>
     <w:multiLevelType w:val="hybridMultilevel"/>
     <w:tmpl w:val="9458A2F0"/>
@@ -39550,7 +42023,7 @@
       </w:rPr>
     </w:lvl>
   </w:abstractNum>
-  <w:abstractNum w:abstractNumId="89" w15:restartNumberingAfterBreak="0">
+  <w:abstractNum w:abstractNumId="91" w15:restartNumberingAfterBreak="0">
     <w:nsid w:val="69855AE0"/>
     <w:multiLevelType w:val="hybridMultilevel"/>
     <w:tmpl w:val="2ACE7586"/>
@@ -39663,7 +42136,7 @@
       </w:rPr>
     </w:lvl>
   </w:abstractNum>
-  <w:abstractNum w:abstractNumId="90" w15:restartNumberingAfterBreak="0">
+  <w:abstractNum w:abstractNumId="92" w15:restartNumberingAfterBreak="0">
     <w:nsid w:val="6BA67ABF"/>
     <w:multiLevelType w:val="multilevel"/>
     <w:tmpl w:val="A80A35C4"/>
@@ -39776,7 +42249,7 @@
       </w:pPr>
     </w:lvl>
   </w:abstractNum>
-  <w:abstractNum w:abstractNumId="91" w15:restartNumberingAfterBreak="0">
+  <w:abstractNum w:abstractNumId="93" w15:restartNumberingAfterBreak="0">
     <w:nsid w:val="6BE86987"/>
     <w:multiLevelType w:val="hybridMultilevel"/>
     <w:tmpl w:val="381E3904"/>
@@ -39862,7 +42335,7 @@
       </w:pPr>
     </w:lvl>
   </w:abstractNum>
-  <w:abstractNum w:abstractNumId="92" w15:restartNumberingAfterBreak="0">
+  <w:abstractNum w:abstractNumId="94" w15:restartNumberingAfterBreak="0">
     <w:nsid w:val="6D29190A"/>
     <w:multiLevelType w:val="hybridMultilevel"/>
     <w:tmpl w:val="B8787B0C"/>
@@ -39975,7 +42448,7 @@
       </w:rPr>
     </w:lvl>
   </w:abstractNum>
-  <w:abstractNum w:abstractNumId="93" w15:restartNumberingAfterBreak="0">
+  <w:abstractNum w:abstractNumId="95" w15:restartNumberingAfterBreak="0">
     <w:nsid w:val="6E3B21AE"/>
     <w:multiLevelType w:val="multilevel"/>
     <w:tmpl w:val="723CFB34"/>
@@ -40124,7 +42597,7 @@
       </w:rPr>
     </w:lvl>
   </w:abstractNum>
-  <w:abstractNum w:abstractNumId="94" w15:restartNumberingAfterBreak="0">
+  <w:abstractNum w:abstractNumId="96" w15:restartNumberingAfterBreak="0">
     <w:nsid w:val="6FE91605"/>
     <w:multiLevelType w:val="multilevel"/>
     <w:tmpl w:val="EE164CDC"/>
@@ -40273,7 +42746,7 @@
       </w:rPr>
     </w:lvl>
   </w:abstractNum>
-  <w:abstractNum w:abstractNumId="95" w15:restartNumberingAfterBreak="0">
+  <w:abstractNum w:abstractNumId="97" w15:restartNumberingAfterBreak="0">
     <w:nsid w:val="704A2609"/>
     <w:multiLevelType w:val="multilevel"/>
     <w:tmpl w:val="C1EC05C0"/>
@@ -40422,7 +42895,7 @@
       </w:rPr>
     </w:lvl>
   </w:abstractNum>
-  <w:abstractNum w:abstractNumId="96" w15:restartNumberingAfterBreak="0">
+  <w:abstractNum w:abstractNumId="98" w15:restartNumberingAfterBreak="0">
     <w:nsid w:val="72922AD9"/>
     <w:multiLevelType w:val="multilevel"/>
     <w:tmpl w:val="ED44D302"/>
@@ -40571,7 +43044,7 @@
       </w:rPr>
     </w:lvl>
   </w:abstractNum>
-  <w:abstractNum w:abstractNumId="97" w15:restartNumberingAfterBreak="0">
+  <w:abstractNum w:abstractNumId="99" w15:restartNumberingAfterBreak="0">
     <w:nsid w:val="73E279DF"/>
     <w:multiLevelType w:val="hybridMultilevel"/>
     <w:tmpl w:val="70829EF2"/>
@@ -40684,7 +43157,7 @@
       </w:rPr>
     </w:lvl>
   </w:abstractNum>
-  <w:abstractNum w:abstractNumId="98" w15:restartNumberingAfterBreak="0">
+  <w:abstractNum w:abstractNumId="100" w15:restartNumberingAfterBreak="0">
     <w:nsid w:val="76450D7E"/>
     <w:multiLevelType w:val="hybridMultilevel"/>
     <w:tmpl w:val="9DD0E58E"/>
@@ -40797,7 +43270,7 @@
       </w:rPr>
     </w:lvl>
   </w:abstractNum>
-  <w:abstractNum w:abstractNumId="99" w15:restartNumberingAfterBreak="0">
+  <w:abstractNum w:abstractNumId="101" w15:restartNumberingAfterBreak="0">
     <w:nsid w:val="771E0126"/>
     <w:multiLevelType w:val="hybridMultilevel"/>
     <w:tmpl w:val="927080D8"/>
@@ -40910,7 +43383,7 @@
       </w:rPr>
     </w:lvl>
   </w:abstractNum>
-  <w:abstractNum w:abstractNumId="100" w15:restartNumberingAfterBreak="0">
+  <w:abstractNum w:abstractNumId="102" w15:restartNumberingAfterBreak="0">
     <w:nsid w:val="7A1C491A"/>
     <w:multiLevelType w:val="hybridMultilevel"/>
     <w:tmpl w:val="6F547C74"/>
@@ -40996,7 +43469,7 @@
       </w:pPr>
     </w:lvl>
   </w:abstractNum>
-  <w:abstractNum w:abstractNumId="101" w15:restartNumberingAfterBreak="0">
+  <w:abstractNum w:abstractNumId="103" w15:restartNumberingAfterBreak="0">
     <w:nsid w:val="7A6552B2"/>
     <w:multiLevelType w:val="hybridMultilevel"/>
     <w:tmpl w:val="74F07EE6"/>
@@ -41109,7 +43582,7 @@
       </w:rPr>
     </w:lvl>
   </w:abstractNum>
-  <w:abstractNum w:abstractNumId="102" w15:restartNumberingAfterBreak="0">
+  <w:abstractNum w:abstractNumId="104" w15:restartNumberingAfterBreak="0">
     <w:nsid w:val="7ADE6424"/>
     <w:multiLevelType w:val="multilevel"/>
     <w:tmpl w:val="FF9CC944"/>
@@ -41258,7 +43731,7 @@
       </w:rPr>
     </w:lvl>
   </w:abstractNum>
-  <w:abstractNum w:abstractNumId="103" w15:restartNumberingAfterBreak="0">
+  <w:abstractNum w:abstractNumId="105" w15:restartNumberingAfterBreak="0">
     <w:nsid w:val="7BAC55BC"/>
     <w:multiLevelType w:val="hybridMultilevel"/>
     <w:tmpl w:val="CC485B9E"/>
@@ -41371,7 +43844,7 @@
       </w:rPr>
     </w:lvl>
   </w:abstractNum>
-  <w:abstractNum w:abstractNumId="104" w15:restartNumberingAfterBreak="0">
+  <w:abstractNum w:abstractNumId="106" w15:restartNumberingAfterBreak="0">
     <w:nsid w:val="7C047AB0"/>
     <w:multiLevelType w:val="hybridMultilevel"/>
     <w:tmpl w:val="2764B24E"/>
@@ -41458,7 +43931,7 @@
     </w:lvl>
   </w:abstractNum>
   <w:num w:numId="1" w16cid:durableId="25256933">
-    <w:abstractNumId w:val="55"/>
+    <w:abstractNumId w:val="57"/>
     <w:lvlOverride w:ilvl="0">
       <w:startOverride w:val="1"/>
     </w:lvlOverride>
@@ -41488,22 +43961,22 @@
     </w:lvlOverride>
   </w:num>
   <w:num w:numId="2" w16cid:durableId="792093441">
-    <w:abstractNumId w:val="73"/>
+    <w:abstractNumId w:val="75"/>
   </w:num>
   <w:num w:numId="3" w16cid:durableId="953252854">
-    <w:abstractNumId w:val="47"/>
+    <w:abstractNumId w:val="48"/>
   </w:num>
   <w:num w:numId="4" w16cid:durableId="1317226633">
-    <w:abstractNumId w:val="64"/>
+    <w:abstractNumId w:val="66"/>
   </w:num>
   <w:num w:numId="5" w16cid:durableId="866017853">
-    <w:abstractNumId w:val="58"/>
+    <w:abstractNumId w:val="60"/>
   </w:num>
   <w:num w:numId="6" w16cid:durableId="2096510439">
     <w:abstractNumId w:val="18"/>
   </w:num>
   <w:num w:numId="7" w16cid:durableId="690766301">
-    <w:abstractNumId w:val="63"/>
+    <w:abstractNumId w:val="65"/>
   </w:num>
   <w:num w:numId="8" w16cid:durableId="1932426762">
     <w:abstractNumId w:val="27"/>
@@ -41515,16 +43988,16 @@
     <w:abstractNumId w:val="22"/>
   </w:num>
   <w:num w:numId="11" w16cid:durableId="404424552">
-    <w:abstractNumId w:val="76"/>
+    <w:abstractNumId w:val="78"/>
   </w:num>
   <w:num w:numId="12" w16cid:durableId="1406224508">
     <w:abstractNumId w:val="2"/>
   </w:num>
   <w:num w:numId="13" w16cid:durableId="2128812465">
-    <w:abstractNumId w:val="84"/>
+    <w:abstractNumId w:val="86"/>
   </w:num>
   <w:num w:numId="14" w16cid:durableId="188223371">
-    <w:abstractNumId w:val="50"/>
+    <w:abstractNumId w:val="51"/>
   </w:num>
   <w:num w:numId="15" w16cid:durableId="1842117169">
     <w:abstractNumId w:val="3"/>
@@ -41533,10 +44006,10 @@
     <w:abstractNumId w:val="32"/>
   </w:num>
   <w:num w:numId="17" w16cid:durableId="1363896698">
-    <w:abstractNumId w:val="66"/>
+    <w:abstractNumId w:val="68"/>
   </w:num>
   <w:num w:numId="18" w16cid:durableId="604852805">
-    <w:abstractNumId w:val="100"/>
+    <w:abstractNumId w:val="102"/>
   </w:num>
   <w:num w:numId="19" w16cid:durableId="156846917">
     <w:abstractNumId w:val="35"/>
@@ -41545,7 +44018,7 @@
     <w:abstractNumId w:val="12"/>
   </w:num>
   <w:num w:numId="21" w16cid:durableId="537426533">
-    <w:abstractNumId w:val="71"/>
+    <w:abstractNumId w:val="73"/>
   </w:num>
   <w:num w:numId="22" w16cid:durableId="431707681">
     <w:abstractNumId w:val="34"/>
@@ -41554,22 +44027,22 @@
     <w:abstractNumId w:val="9"/>
   </w:num>
   <w:num w:numId="24" w16cid:durableId="1889686693">
-    <w:abstractNumId w:val="102"/>
+    <w:abstractNumId w:val="104"/>
   </w:num>
   <w:num w:numId="25" w16cid:durableId="590742702">
     <w:abstractNumId w:val="10"/>
   </w:num>
   <w:num w:numId="26" w16cid:durableId="1270040478">
-    <w:abstractNumId w:val="52"/>
+    <w:abstractNumId w:val="54"/>
   </w:num>
   <w:num w:numId="27" w16cid:durableId="882254285">
-    <w:abstractNumId w:val="83"/>
+    <w:abstractNumId w:val="85"/>
   </w:num>
   <w:num w:numId="28" w16cid:durableId="563806626">
-    <w:abstractNumId w:val="59"/>
+    <w:abstractNumId w:val="61"/>
   </w:num>
   <w:num w:numId="29" w16cid:durableId="1166094181">
-    <w:abstractNumId w:val="101"/>
+    <w:abstractNumId w:val="103"/>
   </w:num>
   <w:num w:numId="30" w16cid:durableId="665206673">
     <w:abstractNumId w:val="40"/>
@@ -41584,34 +44057,34 @@
     <w:abstractNumId w:val="39"/>
   </w:num>
   <w:num w:numId="34" w16cid:durableId="205684288">
-    <w:abstractNumId w:val="44"/>
+    <w:abstractNumId w:val="45"/>
   </w:num>
   <w:num w:numId="35" w16cid:durableId="211503955">
-    <w:abstractNumId w:val="95"/>
+    <w:abstractNumId w:val="97"/>
   </w:num>
   <w:num w:numId="36" w16cid:durableId="1940285813">
-    <w:abstractNumId w:val="79"/>
+    <w:abstractNumId w:val="81"/>
   </w:num>
   <w:num w:numId="37" w16cid:durableId="745342163">
-    <w:abstractNumId w:val="60"/>
+    <w:abstractNumId w:val="62"/>
   </w:num>
   <w:num w:numId="38" w16cid:durableId="139612292">
-    <w:abstractNumId w:val="78"/>
+    <w:abstractNumId w:val="80"/>
   </w:num>
   <w:num w:numId="39" w16cid:durableId="1841963735">
-    <w:abstractNumId w:val="75"/>
+    <w:abstractNumId w:val="77"/>
   </w:num>
   <w:num w:numId="40" w16cid:durableId="947852203">
-    <w:abstractNumId w:val="54"/>
+    <w:abstractNumId w:val="56"/>
   </w:num>
   <w:num w:numId="41" w16cid:durableId="573392049">
-    <w:abstractNumId w:val="104"/>
+    <w:abstractNumId w:val="106"/>
   </w:num>
   <w:num w:numId="42" w16cid:durableId="779951822">
     <w:abstractNumId w:val="7"/>
   </w:num>
   <w:num w:numId="43" w16cid:durableId="1085303140">
-    <w:abstractNumId w:val="91"/>
+    <w:abstractNumId w:val="93"/>
   </w:num>
   <w:num w:numId="44" w16cid:durableId="1082602189">
     <w:abstractNumId w:val="13"/>
@@ -41620,46 +44093,46 @@
     <w:abstractNumId w:val="30"/>
   </w:num>
   <w:num w:numId="46" w16cid:durableId="1865360615">
-    <w:abstractNumId w:val="82"/>
+    <w:abstractNumId w:val="84"/>
   </w:num>
   <w:num w:numId="47" w16cid:durableId="1865170275">
     <w:abstractNumId w:val="42"/>
   </w:num>
   <w:num w:numId="48" w16cid:durableId="1702240026">
-    <w:abstractNumId w:val="87"/>
+    <w:abstractNumId w:val="89"/>
   </w:num>
   <w:num w:numId="49" w16cid:durableId="1072579720">
-    <w:abstractNumId w:val="88"/>
+    <w:abstractNumId w:val="90"/>
   </w:num>
   <w:num w:numId="50" w16cid:durableId="747386889">
-    <w:abstractNumId w:val="92"/>
+    <w:abstractNumId w:val="94"/>
   </w:num>
   <w:num w:numId="51" w16cid:durableId="868253667">
-    <w:abstractNumId w:val="103"/>
+    <w:abstractNumId w:val="105"/>
   </w:num>
   <w:num w:numId="52" w16cid:durableId="460077117">
-    <w:abstractNumId w:val="68"/>
+    <w:abstractNumId w:val="70"/>
   </w:num>
   <w:num w:numId="53" w16cid:durableId="2135752820">
     <w:abstractNumId w:val="11"/>
   </w:num>
   <w:num w:numId="54" w16cid:durableId="53242064">
-    <w:abstractNumId w:val="49"/>
+    <w:abstractNumId w:val="50"/>
   </w:num>
   <w:num w:numId="55" w16cid:durableId="681932372">
-    <w:abstractNumId w:val="70"/>
+    <w:abstractNumId w:val="72"/>
   </w:num>
   <w:num w:numId="56" w16cid:durableId="1374308005">
+    <w:abstractNumId w:val="101"/>
+  </w:num>
+  <w:num w:numId="57" w16cid:durableId="1529487956">
+    <w:abstractNumId w:val="46"/>
+  </w:num>
+  <w:num w:numId="58" w16cid:durableId="613287932">
     <w:abstractNumId w:val="99"/>
   </w:num>
-  <w:num w:numId="57" w16cid:durableId="1529487956">
-    <w:abstractNumId w:val="45"/>
-  </w:num>
-  <w:num w:numId="58" w16cid:durableId="613287932">
-    <w:abstractNumId w:val="97"/>
-  </w:num>
   <w:num w:numId="59" w16cid:durableId="372727416">
-    <w:abstractNumId w:val="98"/>
+    <w:abstractNumId w:val="100"/>
   </w:num>
   <w:num w:numId="60" w16cid:durableId="459229762">
     <w:abstractNumId w:val="17"/>
@@ -41668,7 +44141,7 @@
     <w:abstractNumId w:val="1"/>
   </w:num>
   <w:num w:numId="62" w16cid:durableId="271471874">
-    <w:abstractNumId w:val="77"/>
+    <w:abstractNumId w:val="79"/>
   </w:num>
   <w:num w:numId="63" w16cid:durableId="926034323">
     <w:abstractNumId w:val="19"/>
@@ -41677,19 +44150,19 @@
     <w:abstractNumId w:val="8"/>
   </w:num>
   <w:num w:numId="65" w16cid:durableId="559555258">
-    <w:abstractNumId w:val="86"/>
+    <w:abstractNumId w:val="88"/>
   </w:num>
   <w:num w:numId="66" w16cid:durableId="760218767">
     <w:abstractNumId w:val="24"/>
   </w:num>
   <w:num w:numId="67" w16cid:durableId="325137895">
-    <w:abstractNumId w:val="90"/>
+    <w:abstractNumId w:val="92"/>
   </w:num>
   <w:num w:numId="68" w16cid:durableId="1171259866">
-    <w:abstractNumId w:val="56"/>
+    <w:abstractNumId w:val="58"/>
   </w:num>
   <w:num w:numId="69" w16cid:durableId="274138481">
-    <w:abstractNumId w:val="48"/>
+    <w:abstractNumId w:val="49"/>
   </w:num>
   <w:num w:numId="70" w16cid:durableId="94323986">
     <w:abstractNumId w:val="14"/>
@@ -41707,7 +44180,7 @@
     <w:abstractNumId w:val="26"/>
   </w:num>
   <w:num w:numId="75" w16cid:durableId="1148127672">
-    <w:abstractNumId w:val="74"/>
+    <w:abstractNumId w:val="76"/>
   </w:num>
   <w:num w:numId="76" w16cid:durableId="2006351426">
     <w:abstractNumId w:val="21"/>
@@ -41722,7 +44195,7 @@
     <w:abstractNumId w:val="4"/>
   </w:num>
   <w:num w:numId="80" w16cid:durableId="159586636">
-    <w:abstractNumId w:val="46"/>
+    <w:abstractNumId w:val="47"/>
   </w:num>
   <w:num w:numId="81" w16cid:durableId="1373920016">
     <w:abstractNumId w:val="38"/>
@@ -41731,25 +44204,25 @@
     <w:abstractNumId w:val="43"/>
   </w:num>
   <w:num w:numId="83" w16cid:durableId="1152021414">
-    <w:abstractNumId w:val="62"/>
+    <w:abstractNumId w:val="64"/>
   </w:num>
   <w:num w:numId="84" w16cid:durableId="498079365">
     <w:abstractNumId w:val="33"/>
   </w:num>
   <w:num w:numId="85" w16cid:durableId="1148060092">
-    <w:abstractNumId w:val="93"/>
+    <w:abstractNumId w:val="95"/>
   </w:num>
   <w:num w:numId="86" w16cid:durableId="1779182065">
     <w:abstractNumId w:val="31"/>
   </w:num>
   <w:num w:numId="87" w16cid:durableId="1554656508">
-    <w:abstractNumId w:val="89"/>
+    <w:abstractNumId w:val="91"/>
   </w:num>
   <w:num w:numId="88" w16cid:durableId="2099019583">
-    <w:abstractNumId w:val="53"/>
+    <w:abstractNumId w:val="55"/>
   </w:num>
   <w:num w:numId="89" w16cid:durableId="2079277230">
-    <w:abstractNumId w:val="81"/>
+    <w:abstractNumId w:val="83"/>
   </w:num>
   <w:num w:numId="90" w16cid:durableId="1737127004">
     <w:abstractNumId w:val="0"/>
@@ -41758,7 +44231,7 @@
     <w:abstractNumId w:val="37"/>
   </w:num>
   <w:num w:numId="92" w16cid:durableId="1572958397">
-    <w:abstractNumId w:val="65"/>
+    <w:abstractNumId w:val="67"/>
   </w:num>
   <w:num w:numId="93" w16cid:durableId="430856638">
     <w:abstractNumId w:val="15"/>
@@ -41767,37 +44240,43 @@
     <w:abstractNumId w:val="23"/>
   </w:num>
   <w:num w:numId="95" w16cid:durableId="282200181">
-    <w:abstractNumId w:val="94"/>
+    <w:abstractNumId w:val="96"/>
   </w:num>
   <w:num w:numId="96" w16cid:durableId="676035260">
+    <w:abstractNumId w:val="71"/>
+  </w:num>
+  <w:num w:numId="97" w16cid:durableId="2132434051">
     <w:abstractNumId w:val="69"/>
   </w:num>
-  <w:num w:numId="97" w16cid:durableId="2132434051">
-    <w:abstractNumId w:val="67"/>
-  </w:num>
   <w:num w:numId="98" w16cid:durableId="131096252">
-    <w:abstractNumId w:val="80"/>
+    <w:abstractNumId w:val="82"/>
   </w:num>
   <w:num w:numId="99" w16cid:durableId="552428636">
-    <w:abstractNumId w:val="51"/>
+    <w:abstractNumId w:val="52"/>
   </w:num>
   <w:num w:numId="100" w16cid:durableId="1479609317">
-    <w:abstractNumId w:val="96"/>
+    <w:abstractNumId w:val="98"/>
   </w:num>
   <w:num w:numId="101" w16cid:durableId="2059936674">
-    <w:abstractNumId w:val="57"/>
+    <w:abstractNumId w:val="59"/>
   </w:num>
   <w:num w:numId="102" w16cid:durableId="1987734223">
-    <w:abstractNumId w:val="72"/>
+    <w:abstractNumId w:val="74"/>
   </w:num>
   <w:num w:numId="103" w16cid:durableId="796143334">
-    <w:abstractNumId w:val="61"/>
+    <w:abstractNumId w:val="63"/>
   </w:num>
   <w:num w:numId="104" w16cid:durableId="1340695609">
-    <w:abstractNumId w:val="85"/>
+    <w:abstractNumId w:val="87"/>
   </w:num>
   <w:num w:numId="105" w16cid:durableId="1520504597">
     <w:abstractNumId w:val="36"/>
+  </w:num>
+  <w:num w:numId="106" w16cid:durableId="292098363">
+    <w:abstractNumId w:val="53"/>
+  </w:num>
+  <w:num w:numId="107" w16cid:durableId="2068990069">
+    <w:abstractNumId w:val="44"/>
   </w:num>
   <w:numIdMacAtCleanup w:val="70"/>
 </w:numbering>
@@ -43910,7 +46389,12 @@
 </file>
 
 <file path=customXml/item1.xml><?xml version="1.0" encoding="utf-8"?>
-<b:Sources xmlns:b="http://schemas.openxmlformats.org/officeDocument/2006/bibliography" xmlns="http://schemas.openxmlformats.org/officeDocument/2006/bibliography" SelectedStyle="\APASixthEditionOfficeOnline.xsl" StyleName="APA" Version="6"/>
+<?mso-contentType ?>
+<FormTemplates xmlns="http://schemas.microsoft.com/sharepoint/v3/contenttype/forms">
+  <Display>DocumentLibraryForm</Display>
+  <Edit>DocumentLibraryForm</Edit>
+  <New>DocumentLibraryForm</New>
+</FormTemplates>
 </file>
 
 <file path=customXml/item2.xml><?xml version="1.0" encoding="utf-8"?>
@@ -43920,12 +46404,7 @@
 </file>
 
 <file path=customXml/item3.xml><?xml version="1.0" encoding="utf-8"?>
-<?mso-contentType ?>
-<FormTemplates xmlns="http://schemas.microsoft.com/sharepoint/v3/contenttype/forms">
-  <Display>DocumentLibraryForm</Display>
-  <Edit>DocumentLibraryForm</Edit>
-  <New>DocumentLibraryForm</New>
-</FormTemplates>
+<b:Sources xmlns:b="http://schemas.openxmlformats.org/officeDocument/2006/bibliography" xmlns="http://schemas.openxmlformats.org/officeDocument/2006/bibliography" SelectedStyle="\APASixthEditionOfficeOnline.xsl" StyleName="APA" Version="6"/>
 </file>
 
 <file path=customXml/item4.xml><?xml version="1.0" encoding="utf-8"?>
@@ -44097,9 +46576,9 @@
 </file>
 
 <file path=customXml/itemProps1.xml><?xml version="1.0" encoding="utf-8"?>
-<ds:datastoreItem xmlns:ds="http://schemas.openxmlformats.org/officeDocument/2006/customXml" ds:itemID="{76489EEC-0EA0-4128-BBF7-50A2FAD8EC62}">
+<ds:datastoreItem xmlns:ds="http://schemas.openxmlformats.org/officeDocument/2006/customXml" ds:itemID="{75D03931-F062-4262-AB08-608FD6DEBE13}">
   <ds:schemaRefs>
-    <ds:schemaRef ds:uri="http://schemas.openxmlformats.org/officeDocument/2006/bibliography"/>
+    <ds:schemaRef ds:uri="http://schemas.microsoft.com/sharepoint/v3/contenttype/forms"/>
   </ds:schemaRefs>
 </ds:datastoreItem>
 </file>
@@ -44114,9 +46593,9 @@
 </file>
 
 <file path=customXml/itemProps3.xml><?xml version="1.0" encoding="utf-8"?>
-<ds:datastoreItem xmlns:ds="http://schemas.openxmlformats.org/officeDocument/2006/customXml" ds:itemID="{75D03931-F062-4262-AB08-608FD6DEBE13}">
+<ds:datastoreItem xmlns:ds="http://schemas.openxmlformats.org/officeDocument/2006/customXml" ds:itemID="{76489EEC-0EA0-4128-BBF7-50A2FAD8EC62}">
   <ds:schemaRefs>
-    <ds:schemaRef ds:uri="http://schemas.microsoft.com/sharepoint/v3/contenttype/forms"/>
+    <ds:schemaRef ds:uri="http://schemas.openxmlformats.org/officeDocument/2006/bibliography"/>
   </ds:schemaRefs>
 </ds:datastoreItem>
 </file>

</xml_diff>